<commit_message>
tutorial 2 partial completion
</commit_message>
<xml_diff>
--- a/Other/Glossary.docx
+++ b/Other/Glossary.docx
@@ -18,6 +18,614 @@
         <w:t xml:space="preserve"> = hyperlink</w:t>
       </w:r>
     </w:p>
+    <w:p/>
+    <w:tbl>
+      <w:tblPr>
+        <w:tblStyle w:val="TableGrid"/>
+        <w:tblW w:w="9348" w:type="dxa"/>
+        <w:tblLook w:val="04A0" w:firstRow="1" w:lastRow="0" w:firstColumn="1" w:lastColumn="0" w:noHBand="0" w:noVBand="1"/>
+      </w:tblPr>
+      <w:tblGrid>
+        <w:gridCol w:w="3116"/>
+        <w:gridCol w:w="3116"/>
+        <w:gridCol w:w="3116"/>
+      </w:tblGrid>
+      <w:tr>
+        <w:tc>
+          <w:tcPr>
+            <w:tcW w:w="3116" w:type="dxa"/>
+            <w:vAlign w:val="center"/>
+          </w:tcPr>
+          <w:p>
+            <w:r>
+              <w:t>display</w:t>
+            </w:r>
+          </w:p>
+        </w:tc>
+        <w:tc>
+          <w:tcPr>
+            <w:tcW w:w="3116" w:type="dxa"/>
+            <w:vAlign w:val="center"/>
+          </w:tcPr>
+          <w:p>
+            <w:r>
+              <w:t>display: flex;</w:t>
+            </w:r>
+          </w:p>
+        </w:tc>
+        <w:tc>
+          <w:tcPr>
+            <w:tcW w:w="3116" w:type="dxa"/>
+            <w:vAlign w:val="center"/>
+          </w:tcPr>
+          <w:p>
+            <w:pPr>
+              <w:numPr>
+                <w:ilvl w:val="0"/>
+                <w:numId w:val="2"/>
+              </w:numPr>
+              <w:spacing w:after="160" w:line="278" w:lineRule="auto"/>
+            </w:pPr>
+            <w:r>
+              <w:t>Makes the element a flex container</w:t>
+            </w:r>
+          </w:p>
+          <w:p>
+            <w:r>
+              <w:t>Required for all flexbox layouts</w:t>
+            </w:r>
+          </w:p>
+        </w:tc>
+      </w:tr>
+      <w:tr>
+        <w:tc>
+          <w:tcPr>
+            <w:tcW w:w="3116" w:type="dxa"/>
+            <w:vAlign w:val="center"/>
+          </w:tcPr>
+          <w:p>
+            <w:r>
+              <w:t>flex-direction</w:t>
+            </w:r>
+          </w:p>
+        </w:tc>
+        <w:tc>
+          <w:tcPr>
+            <w:tcW w:w="3116" w:type="dxa"/>
+            <w:vAlign w:val="center"/>
+          </w:tcPr>
+          <w:p>
+            <w:pPr>
+              <w:numPr>
+                <w:ilvl w:val="0"/>
+                <w:numId w:val="3"/>
+              </w:numPr>
+              <w:spacing w:after="160" w:line="278" w:lineRule="auto"/>
+            </w:pPr>
+            <w:r>
+              <w:t xml:space="preserve">flex-direction: </w:t>
+            </w:r>
+            <w:proofErr w:type="gramStart"/>
+            <w:r>
+              <w:t>row;</w:t>
+            </w:r>
+            <w:proofErr w:type="gramEnd"/>
+          </w:p>
+          <w:p>
+            <w:r>
+              <w:t>flex-direction: column;</w:t>
+            </w:r>
+          </w:p>
+        </w:tc>
+        <w:tc>
+          <w:tcPr>
+            <w:tcW w:w="3116" w:type="dxa"/>
+            <w:vAlign w:val="center"/>
+          </w:tcPr>
+          <w:p>
+            <w:pPr>
+              <w:numPr>
+                <w:ilvl w:val="0"/>
+                <w:numId w:val="4"/>
+              </w:numPr>
+              <w:spacing w:after="160" w:line="278" w:lineRule="auto"/>
+            </w:pPr>
+            <w:r>
+              <w:rPr>
+                <w:b/>
+                <w:bCs/>
+              </w:rPr>
+              <w:t>row</w:t>
+            </w:r>
+            <w:r>
+              <w:t> (default): Items flow horizontally</w:t>
+            </w:r>
+          </w:p>
+          <w:p>
+            <w:pPr>
+              <w:numPr>
+                <w:ilvl w:val="0"/>
+                <w:numId w:val="2"/>
+              </w:numPr>
+            </w:pPr>
+            <w:r>
+              <w:rPr>
+                <w:b/>
+                <w:bCs/>
+              </w:rPr>
+              <w:t>column</w:t>
+            </w:r>
+            <w:r>
+              <w:t>: Items flow vertically</w:t>
+            </w:r>
+          </w:p>
+        </w:tc>
+      </w:tr>
+      <w:tr>
+        <w:tc>
+          <w:tcPr>
+            <w:tcW w:w="3116" w:type="dxa"/>
+            <w:vAlign w:val="center"/>
+          </w:tcPr>
+          <w:p>
+            <w:r>
+              <w:t>justify-content</w:t>
+            </w:r>
+          </w:p>
+        </w:tc>
+        <w:tc>
+          <w:tcPr>
+            <w:tcW w:w="3116" w:type="dxa"/>
+            <w:vAlign w:val="center"/>
+          </w:tcPr>
+          <w:p>
+            <w:pPr>
+              <w:numPr>
+                <w:ilvl w:val="0"/>
+                <w:numId w:val="5"/>
+              </w:numPr>
+              <w:spacing w:after="160" w:line="278" w:lineRule="auto"/>
+            </w:pPr>
+            <w:r>
+              <w:t xml:space="preserve">justify-content: </w:t>
+            </w:r>
+            <w:proofErr w:type="gramStart"/>
+            <w:r>
+              <w:t>center;</w:t>
+            </w:r>
+            <w:proofErr w:type="gramEnd"/>
+          </w:p>
+          <w:p>
+            <w:pPr>
+              <w:numPr>
+                <w:ilvl w:val="0"/>
+                <w:numId w:val="5"/>
+              </w:numPr>
+              <w:spacing w:after="160" w:line="278" w:lineRule="auto"/>
+            </w:pPr>
+            <w:r>
+              <w:t>justify-content: space-</w:t>
+            </w:r>
+            <w:proofErr w:type="gramStart"/>
+            <w:r>
+              <w:t>between;</w:t>
+            </w:r>
+            <w:proofErr w:type="gramEnd"/>
+          </w:p>
+          <w:p>
+            <w:pPr>
+              <w:numPr>
+                <w:ilvl w:val="0"/>
+                <w:numId w:val="5"/>
+              </w:numPr>
+              <w:spacing w:after="160" w:line="278" w:lineRule="auto"/>
+            </w:pPr>
+            <w:r>
+              <w:t>justify-content: space-</w:t>
+            </w:r>
+            <w:proofErr w:type="gramStart"/>
+            <w:r>
+              <w:t>around;</w:t>
+            </w:r>
+            <w:proofErr w:type="gramEnd"/>
+          </w:p>
+          <w:p>
+            <w:pPr>
+              <w:numPr>
+                <w:ilvl w:val="0"/>
+                <w:numId w:val="5"/>
+              </w:numPr>
+              <w:spacing w:after="160" w:line="278" w:lineRule="auto"/>
+            </w:pPr>
+            <w:r>
+              <w:t>justify-content: flex-</w:t>
+            </w:r>
+            <w:proofErr w:type="gramStart"/>
+            <w:r>
+              <w:t>start;</w:t>
+            </w:r>
+            <w:proofErr w:type="gramEnd"/>
+          </w:p>
+          <w:p>
+            <w:pPr>
+              <w:numPr>
+                <w:ilvl w:val="0"/>
+                <w:numId w:val="3"/>
+              </w:numPr>
+            </w:pPr>
+            <w:r>
+              <w:t>justify-content: flex-end;</w:t>
+            </w:r>
+          </w:p>
+        </w:tc>
+        <w:tc>
+          <w:tcPr>
+            <w:tcW w:w="3116" w:type="dxa"/>
+            <w:vAlign w:val="center"/>
+          </w:tcPr>
+          <w:p>
+            <w:pPr>
+              <w:numPr>
+                <w:ilvl w:val="0"/>
+                <w:numId w:val="6"/>
+              </w:numPr>
+              <w:spacing w:after="160" w:line="278" w:lineRule="auto"/>
+            </w:pPr>
+            <w:r>
+              <w:t>Controls alignment along the main axis (horizontal for row, vertical for column)</w:t>
+            </w:r>
+          </w:p>
+          <w:p>
+            <w:pPr>
+              <w:numPr>
+                <w:ilvl w:val="0"/>
+                <w:numId w:val="6"/>
+              </w:numPr>
+              <w:spacing w:after="160" w:line="278" w:lineRule="auto"/>
+            </w:pPr>
+            <w:r>
+              <w:rPr>
+                <w:b/>
+                <w:bCs/>
+              </w:rPr>
+              <w:t>center</w:t>
+            </w:r>
+            <w:r>
+              <w:t>: Centers items</w:t>
+            </w:r>
+          </w:p>
+          <w:p>
+            <w:pPr>
+              <w:numPr>
+                <w:ilvl w:val="0"/>
+                <w:numId w:val="4"/>
+              </w:numPr>
+              <w:rPr>
+                <w:b/>
+                <w:bCs/>
+              </w:rPr>
+            </w:pPr>
+            <w:r>
+              <w:rPr>
+                <w:b/>
+                <w:bCs/>
+              </w:rPr>
+              <w:t>space-between</w:t>
+            </w:r>
+            <w:r>
+              <w:t>: Equal space between items, no space at edges</w:t>
+            </w:r>
+          </w:p>
+        </w:tc>
+      </w:tr>
+      <w:tr>
+        <w:tc>
+          <w:tcPr>
+            <w:tcW w:w="3116" w:type="dxa"/>
+            <w:vAlign w:val="center"/>
+          </w:tcPr>
+          <w:p>
+            <w:r>
+              <w:t>align-items</w:t>
+            </w:r>
+          </w:p>
+        </w:tc>
+        <w:tc>
+          <w:tcPr>
+            <w:tcW w:w="3116" w:type="dxa"/>
+            <w:vAlign w:val="center"/>
+          </w:tcPr>
+          <w:p>
+            <w:pPr>
+              <w:numPr>
+                <w:ilvl w:val="0"/>
+                <w:numId w:val="7"/>
+              </w:numPr>
+              <w:spacing w:after="160" w:line="278" w:lineRule="auto"/>
+            </w:pPr>
+            <w:r>
+              <w:t xml:space="preserve">align-items: </w:t>
+            </w:r>
+            <w:proofErr w:type="gramStart"/>
+            <w:r>
+              <w:t>center;</w:t>
+            </w:r>
+            <w:proofErr w:type="gramEnd"/>
+          </w:p>
+          <w:p>
+            <w:pPr>
+              <w:numPr>
+                <w:ilvl w:val="0"/>
+                <w:numId w:val="7"/>
+              </w:numPr>
+              <w:spacing w:after="160" w:line="278" w:lineRule="auto"/>
+            </w:pPr>
+            <w:r>
+              <w:t>align-items: flex-</w:t>
+            </w:r>
+            <w:proofErr w:type="gramStart"/>
+            <w:r>
+              <w:t>start;</w:t>
+            </w:r>
+            <w:proofErr w:type="gramEnd"/>
+          </w:p>
+          <w:p>
+            <w:pPr>
+              <w:numPr>
+                <w:ilvl w:val="0"/>
+                <w:numId w:val="7"/>
+              </w:numPr>
+              <w:spacing w:after="160" w:line="278" w:lineRule="auto"/>
+            </w:pPr>
+            <w:r>
+              <w:t>align-items: flex-</w:t>
+            </w:r>
+            <w:proofErr w:type="gramStart"/>
+            <w:r>
+              <w:t>end;</w:t>
+            </w:r>
+            <w:proofErr w:type="gramEnd"/>
+          </w:p>
+          <w:p>
+            <w:pPr>
+              <w:numPr>
+                <w:ilvl w:val="0"/>
+                <w:numId w:val="5"/>
+              </w:numPr>
+            </w:pPr>
+            <w:r>
+              <w:t>align-items: stretch;</w:t>
+            </w:r>
+          </w:p>
+        </w:tc>
+        <w:tc>
+          <w:tcPr>
+            <w:tcW w:w="3116" w:type="dxa"/>
+            <w:vAlign w:val="center"/>
+          </w:tcPr>
+          <w:p>
+            <w:pPr>
+              <w:numPr>
+                <w:ilvl w:val="0"/>
+                <w:numId w:val="8"/>
+              </w:numPr>
+              <w:spacing w:after="160" w:line="278" w:lineRule="auto"/>
+            </w:pPr>
+            <w:r>
+              <w:t>Controls alignment along the cross axis (vertical for row, horizontal for column)</w:t>
+            </w:r>
+          </w:p>
+          <w:p>
+            <w:pPr>
+              <w:numPr>
+                <w:ilvl w:val="0"/>
+                <w:numId w:val="8"/>
+              </w:numPr>
+              <w:spacing w:after="160" w:line="278" w:lineRule="auto"/>
+            </w:pPr>
+            <w:r>
+              <w:rPr>
+                <w:b/>
+                <w:bCs/>
+              </w:rPr>
+              <w:t>center</w:t>
+            </w:r>
+            <w:r>
+              <w:t>: Centers items</w:t>
+            </w:r>
+          </w:p>
+          <w:p>
+            <w:pPr>
+              <w:numPr>
+                <w:ilvl w:val="0"/>
+                <w:numId w:val="6"/>
+              </w:numPr>
+            </w:pPr>
+            <w:r>
+              <w:rPr>
+                <w:b/>
+                <w:bCs/>
+              </w:rPr>
+              <w:t>stretch</w:t>
+            </w:r>
+            <w:r>
+              <w:t>: Stretch to fill (default)</w:t>
+            </w:r>
+          </w:p>
+        </w:tc>
+      </w:tr>
+      <w:tr>
+        <w:tc>
+          <w:tcPr>
+            <w:tcW w:w="3116" w:type="dxa"/>
+            <w:vAlign w:val="center"/>
+          </w:tcPr>
+          <w:p>
+            <w:r>
+              <w:lastRenderedPageBreak/>
+              <w:t>flex-wrap</w:t>
+            </w:r>
+          </w:p>
+        </w:tc>
+        <w:tc>
+          <w:tcPr>
+            <w:tcW w:w="3116" w:type="dxa"/>
+            <w:vAlign w:val="center"/>
+          </w:tcPr>
+          <w:p>
+            <w:pPr>
+              <w:numPr>
+                <w:ilvl w:val="0"/>
+                <w:numId w:val="9"/>
+              </w:numPr>
+              <w:spacing w:after="160" w:line="278" w:lineRule="auto"/>
+            </w:pPr>
+            <w:r>
+              <w:t xml:space="preserve">flex-wrap: </w:t>
+            </w:r>
+            <w:proofErr w:type="gramStart"/>
+            <w:r>
+              <w:t>wrap;</w:t>
+            </w:r>
+            <w:proofErr w:type="gramEnd"/>
+          </w:p>
+          <w:p>
+            <w:pPr>
+              <w:numPr>
+                <w:ilvl w:val="0"/>
+                <w:numId w:val="7"/>
+              </w:numPr>
+            </w:pPr>
+            <w:r>
+              <w:t xml:space="preserve">flex-wrap: </w:t>
+            </w:r>
+            <w:proofErr w:type="spellStart"/>
+            <w:r>
+              <w:t>nowrap</w:t>
+            </w:r>
+            <w:proofErr w:type="spellEnd"/>
+            <w:r>
+              <w:t>;</w:t>
+            </w:r>
+          </w:p>
+        </w:tc>
+        <w:tc>
+          <w:tcPr>
+            <w:tcW w:w="3116" w:type="dxa"/>
+            <w:vAlign w:val="center"/>
+          </w:tcPr>
+          <w:p>
+            <w:pPr>
+              <w:numPr>
+                <w:ilvl w:val="0"/>
+                <w:numId w:val="10"/>
+              </w:numPr>
+              <w:spacing w:after="160" w:line="278" w:lineRule="auto"/>
+            </w:pPr>
+            <w:r>
+              <w:rPr>
+                <w:b/>
+                <w:bCs/>
+              </w:rPr>
+              <w:t>wrap</w:t>
+            </w:r>
+            <w:r>
+              <w:t>: Allows items to wrap to next line when they don't fit</w:t>
+            </w:r>
+          </w:p>
+          <w:p>
+            <w:pPr>
+              <w:numPr>
+                <w:ilvl w:val="0"/>
+                <w:numId w:val="8"/>
+              </w:numPr>
+            </w:pPr>
+            <w:proofErr w:type="spellStart"/>
+            <w:r>
+              <w:rPr>
+                <w:b/>
+                <w:bCs/>
+              </w:rPr>
+              <w:t>nowrap</w:t>
+            </w:r>
+            <w:proofErr w:type="spellEnd"/>
+            <w:r>
+              <w:t> (default): Items stay on one line</w:t>
+            </w:r>
+          </w:p>
+        </w:tc>
+      </w:tr>
+      <w:tr>
+        <w:tc>
+          <w:tcPr>
+            <w:tcW w:w="3116" w:type="dxa"/>
+            <w:vAlign w:val="center"/>
+          </w:tcPr>
+          <w:p>
+            <w:r>
+              <w:t>G</w:t>
+            </w:r>
+            <w:r>
+              <w:t>ap</w:t>
+            </w:r>
+          </w:p>
+        </w:tc>
+        <w:tc>
+          <w:tcPr>
+            <w:tcW w:w="3116" w:type="dxa"/>
+            <w:vAlign w:val="center"/>
+          </w:tcPr>
+          <w:p>
+            <w:pPr>
+              <w:numPr>
+                <w:ilvl w:val="0"/>
+                <w:numId w:val="9"/>
+              </w:numPr>
+            </w:pPr>
+            <w:r>
+              <w:t>gap: 20px;</w:t>
+            </w:r>
+          </w:p>
+        </w:tc>
+        <w:tc>
+          <w:tcPr>
+            <w:tcW w:w="3116" w:type="dxa"/>
+            <w:vAlign w:val="center"/>
+          </w:tcPr>
+          <w:p>
+            <w:pPr>
+              <w:numPr>
+                <w:ilvl w:val="0"/>
+                <w:numId w:val="12"/>
+              </w:numPr>
+              <w:spacing w:after="160" w:line="278" w:lineRule="auto"/>
+            </w:pPr>
+            <w:r>
+              <w:t>Adds consistent spacing between flex items</w:t>
+            </w:r>
+          </w:p>
+          <w:p>
+            <w:pPr>
+              <w:numPr>
+                <w:ilvl w:val="0"/>
+                <w:numId w:val="10"/>
+              </w:numPr>
+              <w:rPr>
+                <w:b/>
+                <w:bCs/>
+              </w:rPr>
+            </w:pPr>
+            <w:r>
+              <w:t>Cleaner than using margins on individual items</w:t>
+            </w:r>
+          </w:p>
+        </w:tc>
+      </w:tr>
+    </w:tbl>
+    <w:p/>
+    <w:p/>
+    <w:p/>
+    <w:p/>
     <w:sectPr>
       <w:pgSz w:w="12240" w:h="15840"/>
       <w:pgMar w:top="1440" w:right="1440" w:bottom="1440" w:left="1440" w:header="720" w:footer="720" w:gutter="0"/>
@@ -26,6 +634,1835 @@
     </w:sectPr>
   </w:body>
 </w:document>
+</file>
+
+<file path=word/numbering.xml><?xml version="1.0" encoding="utf-8"?>
+<w:numbering xmlns:wpc="http://schemas.microsoft.com/office/word/2010/wordprocessingCanvas" xmlns:cx="http://schemas.microsoft.com/office/drawing/2014/chartex" xmlns:cx1="http://schemas.microsoft.com/office/drawing/2015/9/8/chartex" xmlns:cx2="http://schemas.microsoft.com/office/drawing/2015/10/21/chartex" xmlns:cx3="http://schemas.microsoft.com/office/drawing/2016/5/9/chartex" xmlns:cx4="http://schemas.microsoft.com/office/drawing/2016/5/10/chartex" xmlns:cx5="http://schemas.microsoft.com/office/drawing/2016/5/11/chartex" xmlns:cx6="http://schemas.microsoft.com/office/drawing/2016/5/12/chartex" xmlns:cx7="http://schemas.microsoft.com/office/drawing/2016/5/13/chartex" xmlns:cx8="http://schemas.microsoft.com/office/drawing/2016/5/14/chartex" xmlns:mc="http://schemas.openxmlformats.org/markup-compatibility/2006" xmlns:aink="http://schemas.microsoft.com/office/drawing/2016/ink" xmlns:am3d="http://schemas.microsoft.com/office/drawing/2017/model3d" xmlns:o="urn:schemas-microsoft-com:office:office" xmlns:oel="http://schemas.microsoft.com/office/2019/extlst" xmlns:r="http://schemas.openxmlformats.org/officeDocument/2006/relationships" xmlns:m="http://schemas.openxmlformats.org/officeDocument/2006/math" xmlns:v="urn:schemas-microsoft-com:vml" xmlns:wp14="http://schemas.microsoft.com/office/word/2010/wordprocessingDrawing" xmlns:wp="http://schemas.openxmlformats.org/drawingml/2006/wordprocessingDrawing" xmlns:w10="urn:schemas-microsoft-com:office:word" xmlns:w="http://schemas.openxmlformats.org/wordprocessingml/2006/main" xmlns:w14="http://schemas.microsoft.com/office/word/2010/wordml" xmlns:w15="http://schemas.microsoft.com/office/word/2012/wordml" xmlns:w16cex="http://schemas.microsoft.com/office/word/2018/wordml/cex" xmlns:w16cid="http://schemas.microsoft.com/office/word/2016/wordml/cid" xmlns:w16="http://schemas.microsoft.com/office/word/2018/wordml" xmlns:w16du="http://schemas.microsoft.com/office/word/2023/wordml/word16du" xmlns:w16sdtdh="http://schemas.microsoft.com/office/word/2020/wordml/sdtdatahash" xmlns:w16sdtfl="http://schemas.microsoft.com/office/word/2024/wordml/sdtformatlock" xmlns:w16se="http://schemas.microsoft.com/office/word/2015/wordml/symex" xmlns:wpg="http://schemas.microsoft.com/office/word/2010/wordprocessingGroup" xmlns:wpi="http://schemas.microsoft.com/office/word/2010/wordprocessingInk" xmlns:wne="http://schemas.microsoft.com/office/word/2006/wordml" xmlns:wps="http://schemas.microsoft.com/office/word/2010/wordprocessingShape" mc:Ignorable="w14 w15 w16se w16cid w16 w16cex w16sdtdh w16sdtfl w16du wp14">
+  <w:abstractNum w:abstractNumId="0" w15:restartNumberingAfterBreak="0">
+    <w:nsid w:val="0918048E"/>
+    <w:multiLevelType w:val="multilevel"/>
+    <w:tmpl w:val="F0C6A322"/>
+    <w:lvl w:ilvl="0">
+      <w:start w:val="1"/>
+      <w:numFmt w:val="bullet"/>
+      <w:lvlText w:val=""/>
+      <w:lvlJc w:val="left"/>
+      <w:pPr>
+        <w:tabs>
+          <w:tab w:val="num" w:pos="720"/>
+        </w:tabs>
+        <w:ind w:left="720" w:hanging="360"/>
+      </w:pPr>
+      <w:rPr>
+        <w:rFonts w:ascii="Symbol" w:hAnsi="Symbol" w:hint="default"/>
+        <w:sz w:val="20"/>
+      </w:rPr>
+    </w:lvl>
+    <w:lvl w:ilvl="1" w:tentative="1">
+      <w:start w:val="1"/>
+      <w:numFmt w:val="bullet"/>
+      <w:lvlText w:val=""/>
+      <w:lvlJc w:val="left"/>
+      <w:pPr>
+        <w:tabs>
+          <w:tab w:val="num" w:pos="1440"/>
+        </w:tabs>
+        <w:ind w:left="1440" w:hanging="360"/>
+      </w:pPr>
+      <w:rPr>
+        <w:rFonts w:ascii="Symbol" w:hAnsi="Symbol" w:hint="default"/>
+        <w:sz w:val="20"/>
+      </w:rPr>
+    </w:lvl>
+    <w:lvl w:ilvl="2" w:tentative="1">
+      <w:start w:val="1"/>
+      <w:numFmt w:val="bullet"/>
+      <w:lvlText w:val=""/>
+      <w:lvlJc w:val="left"/>
+      <w:pPr>
+        <w:tabs>
+          <w:tab w:val="num" w:pos="2160"/>
+        </w:tabs>
+        <w:ind w:left="2160" w:hanging="360"/>
+      </w:pPr>
+      <w:rPr>
+        <w:rFonts w:ascii="Symbol" w:hAnsi="Symbol" w:hint="default"/>
+        <w:sz w:val="20"/>
+      </w:rPr>
+    </w:lvl>
+    <w:lvl w:ilvl="3" w:tentative="1">
+      <w:start w:val="1"/>
+      <w:numFmt w:val="bullet"/>
+      <w:lvlText w:val=""/>
+      <w:lvlJc w:val="left"/>
+      <w:pPr>
+        <w:tabs>
+          <w:tab w:val="num" w:pos="2880"/>
+        </w:tabs>
+        <w:ind w:left="2880" w:hanging="360"/>
+      </w:pPr>
+      <w:rPr>
+        <w:rFonts w:ascii="Symbol" w:hAnsi="Symbol" w:hint="default"/>
+        <w:sz w:val="20"/>
+      </w:rPr>
+    </w:lvl>
+    <w:lvl w:ilvl="4" w:tentative="1">
+      <w:start w:val="1"/>
+      <w:numFmt w:val="bullet"/>
+      <w:lvlText w:val=""/>
+      <w:lvlJc w:val="left"/>
+      <w:pPr>
+        <w:tabs>
+          <w:tab w:val="num" w:pos="3600"/>
+        </w:tabs>
+        <w:ind w:left="3600" w:hanging="360"/>
+      </w:pPr>
+      <w:rPr>
+        <w:rFonts w:ascii="Symbol" w:hAnsi="Symbol" w:hint="default"/>
+        <w:sz w:val="20"/>
+      </w:rPr>
+    </w:lvl>
+    <w:lvl w:ilvl="5" w:tentative="1">
+      <w:start w:val="1"/>
+      <w:numFmt w:val="bullet"/>
+      <w:lvlText w:val=""/>
+      <w:lvlJc w:val="left"/>
+      <w:pPr>
+        <w:tabs>
+          <w:tab w:val="num" w:pos="4320"/>
+        </w:tabs>
+        <w:ind w:left="4320" w:hanging="360"/>
+      </w:pPr>
+      <w:rPr>
+        <w:rFonts w:ascii="Symbol" w:hAnsi="Symbol" w:hint="default"/>
+        <w:sz w:val="20"/>
+      </w:rPr>
+    </w:lvl>
+    <w:lvl w:ilvl="6" w:tentative="1">
+      <w:start w:val="1"/>
+      <w:numFmt w:val="bullet"/>
+      <w:lvlText w:val=""/>
+      <w:lvlJc w:val="left"/>
+      <w:pPr>
+        <w:tabs>
+          <w:tab w:val="num" w:pos="5040"/>
+        </w:tabs>
+        <w:ind w:left="5040" w:hanging="360"/>
+      </w:pPr>
+      <w:rPr>
+        <w:rFonts w:ascii="Symbol" w:hAnsi="Symbol" w:hint="default"/>
+        <w:sz w:val="20"/>
+      </w:rPr>
+    </w:lvl>
+    <w:lvl w:ilvl="7" w:tentative="1">
+      <w:start w:val="1"/>
+      <w:numFmt w:val="bullet"/>
+      <w:lvlText w:val=""/>
+      <w:lvlJc w:val="left"/>
+      <w:pPr>
+        <w:tabs>
+          <w:tab w:val="num" w:pos="5760"/>
+        </w:tabs>
+        <w:ind w:left="5760" w:hanging="360"/>
+      </w:pPr>
+      <w:rPr>
+        <w:rFonts w:ascii="Symbol" w:hAnsi="Symbol" w:hint="default"/>
+        <w:sz w:val="20"/>
+      </w:rPr>
+    </w:lvl>
+    <w:lvl w:ilvl="8" w:tentative="1">
+      <w:start w:val="1"/>
+      <w:numFmt w:val="bullet"/>
+      <w:lvlText w:val=""/>
+      <w:lvlJc w:val="left"/>
+      <w:pPr>
+        <w:tabs>
+          <w:tab w:val="num" w:pos="6480"/>
+        </w:tabs>
+        <w:ind w:left="6480" w:hanging="360"/>
+      </w:pPr>
+      <w:rPr>
+        <w:rFonts w:ascii="Symbol" w:hAnsi="Symbol" w:hint="default"/>
+        <w:sz w:val="20"/>
+      </w:rPr>
+    </w:lvl>
+  </w:abstractNum>
+  <w:abstractNum w:abstractNumId="1" w15:restartNumberingAfterBreak="0">
+    <w:nsid w:val="129C27E7"/>
+    <w:multiLevelType w:val="multilevel"/>
+    <w:tmpl w:val="0604413E"/>
+    <w:lvl w:ilvl="0">
+      <w:start w:val="1"/>
+      <w:numFmt w:val="bullet"/>
+      <w:lvlText w:val=""/>
+      <w:lvlJc w:val="left"/>
+      <w:pPr>
+        <w:tabs>
+          <w:tab w:val="num" w:pos="720"/>
+        </w:tabs>
+        <w:ind w:left="720" w:hanging="360"/>
+      </w:pPr>
+      <w:rPr>
+        <w:rFonts w:ascii="Symbol" w:hAnsi="Symbol" w:hint="default"/>
+        <w:sz w:val="20"/>
+      </w:rPr>
+    </w:lvl>
+    <w:lvl w:ilvl="1" w:tentative="1">
+      <w:start w:val="1"/>
+      <w:numFmt w:val="bullet"/>
+      <w:lvlText w:val=""/>
+      <w:lvlJc w:val="left"/>
+      <w:pPr>
+        <w:tabs>
+          <w:tab w:val="num" w:pos="1440"/>
+        </w:tabs>
+        <w:ind w:left="1440" w:hanging="360"/>
+      </w:pPr>
+      <w:rPr>
+        <w:rFonts w:ascii="Symbol" w:hAnsi="Symbol" w:hint="default"/>
+        <w:sz w:val="20"/>
+      </w:rPr>
+    </w:lvl>
+    <w:lvl w:ilvl="2" w:tentative="1">
+      <w:start w:val="1"/>
+      <w:numFmt w:val="bullet"/>
+      <w:lvlText w:val=""/>
+      <w:lvlJc w:val="left"/>
+      <w:pPr>
+        <w:tabs>
+          <w:tab w:val="num" w:pos="2160"/>
+        </w:tabs>
+        <w:ind w:left="2160" w:hanging="360"/>
+      </w:pPr>
+      <w:rPr>
+        <w:rFonts w:ascii="Symbol" w:hAnsi="Symbol" w:hint="default"/>
+        <w:sz w:val="20"/>
+      </w:rPr>
+    </w:lvl>
+    <w:lvl w:ilvl="3" w:tentative="1">
+      <w:start w:val="1"/>
+      <w:numFmt w:val="bullet"/>
+      <w:lvlText w:val=""/>
+      <w:lvlJc w:val="left"/>
+      <w:pPr>
+        <w:tabs>
+          <w:tab w:val="num" w:pos="2880"/>
+        </w:tabs>
+        <w:ind w:left="2880" w:hanging="360"/>
+      </w:pPr>
+      <w:rPr>
+        <w:rFonts w:ascii="Symbol" w:hAnsi="Symbol" w:hint="default"/>
+        <w:sz w:val="20"/>
+      </w:rPr>
+    </w:lvl>
+    <w:lvl w:ilvl="4" w:tentative="1">
+      <w:start w:val="1"/>
+      <w:numFmt w:val="bullet"/>
+      <w:lvlText w:val=""/>
+      <w:lvlJc w:val="left"/>
+      <w:pPr>
+        <w:tabs>
+          <w:tab w:val="num" w:pos="3600"/>
+        </w:tabs>
+        <w:ind w:left="3600" w:hanging="360"/>
+      </w:pPr>
+      <w:rPr>
+        <w:rFonts w:ascii="Symbol" w:hAnsi="Symbol" w:hint="default"/>
+        <w:sz w:val="20"/>
+      </w:rPr>
+    </w:lvl>
+    <w:lvl w:ilvl="5" w:tentative="1">
+      <w:start w:val="1"/>
+      <w:numFmt w:val="bullet"/>
+      <w:lvlText w:val=""/>
+      <w:lvlJc w:val="left"/>
+      <w:pPr>
+        <w:tabs>
+          <w:tab w:val="num" w:pos="4320"/>
+        </w:tabs>
+        <w:ind w:left="4320" w:hanging="360"/>
+      </w:pPr>
+      <w:rPr>
+        <w:rFonts w:ascii="Symbol" w:hAnsi="Symbol" w:hint="default"/>
+        <w:sz w:val="20"/>
+      </w:rPr>
+    </w:lvl>
+    <w:lvl w:ilvl="6" w:tentative="1">
+      <w:start w:val="1"/>
+      <w:numFmt w:val="bullet"/>
+      <w:lvlText w:val=""/>
+      <w:lvlJc w:val="left"/>
+      <w:pPr>
+        <w:tabs>
+          <w:tab w:val="num" w:pos="5040"/>
+        </w:tabs>
+        <w:ind w:left="5040" w:hanging="360"/>
+      </w:pPr>
+      <w:rPr>
+        <w:rFonts w:ascii="Symbol" w:hAnsi="Symbol" w:hint="default"/>
+        <w:sz w:val="20"/>
+      </w:rPr>
+    </w:lvl>
+    <w:lvl w:ilvl="7" w:tentative="1">
+      <w:start w:val="1"/>
+      <w:numFmt w:val="bullet"/>
+      <w:lvlText w:val=""/>
+      <w:lvlJc w:val="left"/>
+      <w:pPr>
+        <w:tabs>
+          <w:tab w:val="num" w:pos="5760"/>
+        </w:tabs>
+        <w:ind w:left="5760" w:hanging="360"/>
+      </w:pPr>
+      <w:rPr>
+        <w:rFonts w:ascii="Symbol" w:hAnsi="Symbol" w:hint="default"/>
+        <w:sz w:val="20"/>
+      </w:rPr>
+    </w:lvl>
+    <w:lvl w:ilvl="8" w:tentative="1">
+      <w:start w:val="1"/>
+      <w:numFmt w:val="bullet"/>
+      <w:lvlText w:val=""/>
+      <w:lvlJc w:val="left"/>
+      <w:pPr>
+        <w:tabs>
+          <w:tab w:val="num" w:pos="6480"/>
+        </w:tabs>
+        <w:ind w:left="6480" w:hanging="360"/>
+      </w:pPr>
+      <w:rPr>
+        <w:rFonts w:ascii="Symbol" w:hAnsi="Symbol" w:hint="default"/>
+        <w:sz w:val="20"/>
+      </w:rPr>
+    </w:lvl>
+  </w:abstractNum>
+  <w:abstractNum w:abstractNumId="2" w15:restartNumberingAfterBreak="0">
+    <w:nsid w:val="157975BB"/>
+    <w:multiLevelType w:val="multilevel"/>
+    <w:tmpl w:val="B6AA2902"/>
+    <w:lvl w:ilvl="0">
+      <w:start w:val="1"/>
+      <w:numFmt w:val="bullet"/>
+      <w:lvlText w:val=""/>
+      <w:lvlJc w:val="left"/>
+      <w:pPr>
+        <w:tabs>
+          <w:tab w:val="num" w:pos="720"/>
+        </w:tabs>
+        <w:ind w:left="720" w:hanging="360"/>
+      </w:pPr>
+      <w:rPr>
+        <w:rFonts w:ascii="Symbol" w:hAnsi="Symbol" w:hint="default"/>
+        <w:sz w:val="20"/>
+      </w:rPr>
+    </w:lvl>
+    <w:lvl w:ilvl="1" w:tentative="1">
+      <w:start w:val="1"/>
+      <w:numFmt w:val="bullet"/>
+      <w:lvlText w:val=""/>
+      <w:lvlJc w:val="left"/>
+      <w:pPr>
+        <w:tabs>
+          <w:tab w:val="num" w:pos="1440"/>
+        </w:tabs>
+        <w:ind w:left="1440" w:hanging="360"/>
+      </w:pPr>
+      <w:rPr>
+        <w:rFonts w:ascii="Symbol" w:hAnsi="Symbol" w:hint="default"/>
+        <w:sz w:val="20"/>
+      </w:rPr>
+    </w:lvl>
+    <w:lvl w:ilvl="2" w:tentative="1">
+      <w:start w:val="1"/>
+      <w:numFmt w:val="bullet"/>
+      <w:lvlText w:val=""/>
+      <w:lvlJc w:val="left"/>
+      <w:pPr>
+        <w:tabs>
+          <w:tab w:val="num" w:pos="2160"/>
+        </w:tabs>
+        <w:ind w:left="2160" w:hanging="360"/>
+      </w:pPr>
+      <w:rPr>
+        <w:rFonts w:ascii="Symbol" w:hAnsi="Symbol" w:hint="default"/>
+        <w:sz w:val="20"/>
+      </w:rPr>
+    </w:lvl>
+    <w:lvl w:ilvl="3" w:tentative="1">
+      <w:start w:val="1"/>
+      <w:numFmt w:val="bullet"/>
+      <w:lvlText w:val=""/>
+      <w:lvlJc w:val="left"/>
+      <w:pPr>
+        <w:tabs>
+          <w:tab w:val="num" w:pos="2880"/>
+        </w:tabs>
+        <w:ind w:left="2880" w:hanging="360"/>
+      </w:pPr>
+      <w:rPr>
+        <w:rFonts w:ascii="Symbol" w:hAnsi="Symbol" w:hint="default"/>
+        <w:sz w:val="20"/>
+      </w:rPr>
+    </w:lvl>
+    <w:lvl w:ilvl="4" w:tentative="1">
+      <w:start w:val="1"/>
+      <w:numFmt w:val="bullet"/>
+      <w:lvlText w:val=""/>
+      <w:lvlJc w:val="left"/>
+      <w:pPr>
+        <w:tabs>
+          <w:tab w:val="num" w:pos="3600"/>
+        </w:tabs>
+        <w:ind w:left="3600" w:hanging="360"/>
+      </w:pPr>
+      <w:rPr>
+        <w:rFonts w:ascii="Symbol" w:hAnsi="Symbol" w:hint="default"/>
+        <w:sz w:val="20"/>
+      </w:rPr>
+    </w:lvl>
+    <w:lvl w:ilvl="5" w:tentative="1">
+      <w:start w:val="1"/>
+      <w:numFmt w:val="bullet"/>
+      <w:lvlText w:val=""/>
+      <w:lvlJc w:val="left"/>
+      <w:pPr>
+        <w:tabs>
+          <w:tab w:val="num" w:pos="4320"/>
+        </w:tabs>
+        <w:ind w:left="4320" w:hanging="360"/>
+      </w:pPr>
+      <w:rPr>
+        <w:rFonts w:ascii="Symbol" w:hAnsi="Symbol" w:hint="default"/>
+        <w:sz w:val="20"/>
+      </w:rPr>
+    </w:lvl>
+    <w:lvl w:ilvl="6" w:tentative="1">
+      <w:start w:val="1"/>
+      <w:numFmt w:val="bullet"/>
+      <w:lvlText w:val=""/>
+      <w:lvlJc w:val="left"/>
+      <w:pPr>
+        <w:tabs>
+          <w:tab w:val="num" w:pos="5040"/>
+        </w:tabs>
+        <w:ind w:left="5040" w:hanging="360"/>
+      </w:pPr>
+      <w:rPr>
+        <w:rFonts w:ascii="Symbol" w:hAnsi="Symbol" w:hint="default"/>
+        <w:sz w:val="20"/>
+      </w:rPr>
+    </w:lvl>
+    <w:lvl w:ilvl="7" w:tentative="1">
+      <w:start w:val="1"/>
+      <w:numFmt w:val="bullet"/>
+      <w:lvlText w:val=""/>
+      <w:lvlJc w:val="left"/>
+      <w:pPr>
+        <w:tabs>
+          <w:tab w:val="num" w:pos="5760"/>
+        </w:tabs>
+        <w:ind w:left="5760" w:hanging="360"/>
+      </w:pPr>
+      <w:rPr>
+        <w:rFonts w:ascii="Symbol" w:hAnsi="Symbol" w:hint="default"/>
+        <w:sz w:val="20"/>
+      </w:rPr>
+    </w:lvl>
+    <w:lvl w:ilvl="8" w:tentative="1">
+      <w:start w:val="1"/>
+      <w:numFmt w:val="bullet"/>
+      <w:lvlText w:val=""/>
+      <w:lvlJc w:val="left"/>
+      <w:pPr>
+        <w:tabs>
+          <w:tab w:val="num" w:pos="6480"/>
+        </w:tabs>
+        <w:ind w:left="6480" w:hanging="360"/>
+      </w:pPr>
+      <w:rPr>
+        <w:rFonts w:ascii="Symbol" w:hAnsi="Symbol" w:hint="default"/>
+        <w:sz w:val="20"/>
+      </w:rPr>
+    </w:lvl>
+  </w:abstractNum>
+  <w:abstractNum w:abstractNumId="3" w15:restartNumberingAfterBreak="0">
+    <w:nsid w:val="1767045F"/>
+    <w:multiLevelType w:val="multilevel"/>
+    <w:tmpl w:val="B2005F64"/>
+    <w:lvl w:ilvl="0">
+      <w:start w:val="1"/>
+      <w:numFmt w:val="bullet"/>
+      <w:lvlText w:val=""/>
+      <w:lvlJc w:val="left"/>
+      <w:pPr>
+        <w:tabs>
+          <w:tab w:val="num" w:pos="720"/>
+        </w:tabs>
+        <w:ind w:left="720" w:hanging="360"/>
+      </w:pPr>
+      <w:rPr>
+        <w:rFonts w:ascii="Symbol" w:hAnsi="Symbol" w:hint="default"/>
+        <w:sz w:val="20"/>
+      </w:rPr>
+    </w:lvl>
+    <w:lvl w:ilvl="1" w:tentative="1">
+      <w:start w:val="1"/>
+      <w:numFmt w:val="bullet"/>
+      <w:lvlText w:val=""/>
+      <w:lvlJc w:val="left"/>
+      <w:pPr>
+        <w:tabs>
+          <w:tab w:val="num" w:pos="1440"/>
+        </w:tabs>
+        <w:ind w:left="1440" w:hanging="360"/>
+      </w:pPr>
+      <w:rPr>
+        <w:rFonts w:ascii="Symbol" w:hAnsi="Symbol" w:hint="default"/>
+        <w:sz w:val="20"/>
+      </w:rPr>
+    </w:lvl>
+    <w:lvl w:ilvl="2" w:tentative="1">
+      <w:start w:val="1"/>
+      <w:numFmt w:val="bullet"/>
+      <w:lvlText w:val=""/>
+      <w:lvlJc w:val="left"/>
+      <w:pPr>
+        <w:tabs>
+          <w:tab w:val="num" w:pos="2160"/>
+        </w:tabs>
+        <w:ind w:left="2160" w:hanging="360"/>
+      </w:pPr>
+      <w:rPr>
+        <w:rFonts w:ascii="Symbol" w:hAnsi="Symbol" w:hint="default"/>
+        <w:sz w:val="20"/>
+      </w:rPr>
+    </w:lvl>
+    <w:lvl w:ilvl="3" w:tentative="1">
+      <w:start w:val="1"/>
+      <w:numFmt w:val="bullet"/>
+      <w:lvlText w:val=""/>
+      <w:lvlJc w:val="left"/>
+      <w:pPr>
+        <w:tabs>
+          <w:tab w:val="num" w:pos="2880"/>
+        </w:tabs>
+        <w:ind w:left="2880" w:hanging="360"/>
+      </w:pPr>
+      <w:rPr>
+        <w:rFonts w:ascii="Symbol" w:hAnsi="Symbol" w:hint="default"/>
+        <w:sz w:val="20"/>
+      </w:rPr>
+    </w:lvl>
+    <w:lvl w:ilvl="4" w:tentative="1">
+      <w:start w:val="1"/>
+      <w:numFmt w:val="bullet"/>
+      <w:lvlText w:val=""/>
+      <w:lvlJc w:val="left"/>
+      <w:pPr>
+        <w:tabs>
+          <w:tab w:val="num" w:pos="3600"/>
+        </w:tabs>
+        <w:ind w:left="3600" w:hanging="360"/>
+      </w:pPr>
+      <w:rPr>
+        <w:rFonts w:ascii="Symbol" w:hAnsi="Symbol" w:hint="default"/>
+        <w:sz w:val="20"/>
+      </w:rPr>
+    </w:lvl>
+    <w:lvl w:ilvl="5" w:tentative="1">
+      <w:start w:val="1"/>
+      <w:numFmt w:val="bullet"/>
+      <w:lvlText w:val=""/>
+      <w:lvlJc w:val="left"/>
+      <w:pPr>
+        <w:tabs>
+          <w:tab w:val="num" w:pos="4320"/>
+        </w:tabs>
+        <w:ind w:left="4320" w:hanging="360"/>
+      </w:pPr>
+      <w:rPr>
+        <w:rFonts w:ascii="Symbol" w:hAnsi="Symbol" w:hint="default"/>
+        <w:sz w:val="20"/>
+      </w:rPr>
+    </w:lvl>
+    <w:lvl w:ilvl="6" w:tentative="1">
+      <w:start w:val="1"/>
+      <w:numFmt w:val="bullet"/>
+      <w:lvlText w:val=""/>
+      <w:lvlJc w:val="left"/>
+      <w:pPr>
+        <w:tabs>
+          <w:tab w:val="num" w:pos="5040"/>
+        </w:tabs>
+        <w:ind w:left="5040" w:hanging="360"/>
+      </w:pPr>
+      <w:rPr>
+        <w:rFonts w:ascii="Symbol" w:hAnsi="Symbol" w:hint="default"/>
+        <w:sz w:val="20"/>
+      </w:rPr>
+    </w:lvl>
+    <w:lvl w:ilvl="7" w:tentative="1">
+      <w:start w:val="1"/>
+      <w:numFmt w:val="bullet"/>
+      <w:lvlText w:val=""/>
+      <w:lvlJc w:val="left"/>
+      <w:pPr>
+        <w:tabs>
+          <w:tab w:val="num" w:pos="5760"/>
+        </w:tabs>
+        <w:ind w:left="5760" w:hanging="360"/>
+      </w:pPr>
+      <w:rPr>
+        <w:rFonts w:ascii="Symbol" w:hAnsi="Symbol" w:hint="default"/>
+        <w:sz w:val="20"/>
+      </w:rPr>
+    </w:lvl>
+    <w:lvl w:ilvl="8" w:tentative="1">
+      <w:start w:val="1"/>
+      <w:numFmt w:val="bullet"/>
+      <w:lvlText w:val=""/>
+      <w:lvlJc w:val="left"/>
+      <w:pPr>
+        <w:tabs>
+          <w:tab w:val="num" w:pos="6480"/>
+        </w:tabs>
+        <w:ind w:left="6480" w:hanging="360"/>
+      </w:pPr>
+      <w:rPr>
+        <w:rFonts w:ascii="Symbol" w:hAnsi="Symbol" w:hint="default"/>
+        <w:sz w:val="20"/>
+      </w:rPr>
+    </w:lvl>
+  </w:abstractNum>
+  <w:abstractNum w:abstractNumId="4" w15:restartNumberingAfterBreak="0">
+    <w:nsid w:val="19C54944"/>
+    <w:multiLevelType w:val="multilevel"/>
+    <w:tmpl w:val="CFF0BB56"/>
+    <w:lvl w:ilvl="0">
+      <w:start w:val="1"/>
+      <w:numFmt w:val="bullet"/>
+      <w:lvlText w:val=""/>
+      <w:lvlJc w:val="left"/>
+      <w:pPr>
+        <w:tabs>
+          <w:tab w:val="num" w:pos="720"/>
+        </w:tabs>
+        <w:ind w:left="720" w:hanging="360"/>
+      </w:pPr>
+      <w:rPr>
+        <w:rFonts w:ascii="Symbol" w:hAnsi="Symbol" w:hint="default"/>
+        <w:sz w:val="20"/>
+      </w:rPr>
+    </w:lvl>
+    <w:lvl w:ilvl="1" w:tentative="1">
+      <w:start w:val="1"/>
+      <w:numFmt w:val="bullet"/>
+      <w:lvlText w:val=""/>
+      <w:lvlJc w:val="left"/>
+      <w:pPr>
+        <w:tabs>
+          <w:tab w:val="num" w:pos="1440"/>
+        </w:tabs>
+        <w:ind w:left="1440" w:hanging="360"/>
+      </w:pPr>
+      <w:rPr>
+        <w:rFonts w:ascii="Symbol" w:hAnsi="Symbol" w:hint="default"/>
+        <w:sz w:val="20"/>
+      </w:rPr>
+    </w:lvl>
+    <w:lvl w:ilvl="2" w:tentative="1">
+      <w:start w:val="1"/>
+      <w:numFmt w:val="bullet"/>
+      <w:lvlText w:val=""/>
+      <w:lvlJc w:val="left"/>
+      <w:pPr>
+        <w:tabs>
+          <w:tab w:val="num" w:pos="2160"/>
+        </w:tabs>
+        <w:ind w:left="2160" w:hanging="360"/>
+      </w:pPr>
+      <w:rPr>
+        <w:rFonts w:ascii="Symbol" w:hAnsi="Symbol" w:hint="default"/>
+        <w:sz w:val="20"/>
+      </w:rPr>
+    </w:lvl>
+    <w:lvl w:ilvl="3" w:tentative="1">
+      <w:start w:val="1"/>
+      <w:numFmt w:val="bullet"/>
+      <w:lvlText w:val=""/>
+      <w:lvlJc w:val="left"/>
+      <w:pPr>
+        <w:tabs>
+          <w:tab w:val="num" w:pos="2880"/>
+        </w:tabs>
+        <w:ind w:left="2880" w:hanging="360"/>
+      </w:pPr>
+      <w:rPr>
+        <w:rFonts w:ascii="Symbol" w:hAnsi="Symbol" w:hint="default"/>
+        <w:sz w:val="20"/>
+      </w:rPr>
+    </w:lvl>
+    <w:lvl w:ilvl="4" w:tentative="1">
+      <w:start w:val="1"/>
+      <w:numFmt w:val="bullet"/>
+      <w:lvlText w:val=""/>
+      <w:lvlJc w:val="left"/>
+      <w:pPr>
+        <w:tabs>
+          <w:tab w:val="num" w:pos="3600"/>
+        </w:tabs>
+        <w:ind w:left="3600" w:hanging="360"/>
+      </w:pPr>
+      <w:rPr>
+        <w:rFonts w:ascii="Symbol" w:hAnsi="Symbol" w:hint="default"/>
+        <w:sz w:val="20"/>
+      </w:rPr>
+    </w:lvl>
+    <w:lvl w:ilvl="5" w:tentative="1">
+      <w:start w:val="1"/>
+      <w:numFmt w:val="bullet"/>
+      <w:lvlText w:val=""/>
+      <w:lvlJc w:val="left"/>
+      <w:pPr>
+        <w:tabs>
+          <w:tab w:val="num" w:pos="4320"/>
+        </w:tabs>
+        <w:ind w:left="4320" w:hanging="360"/>
+      </w:pPr>
+      <w:rPr>
+        <w:rFonts w:ascii="Symbol" w:hAnsi="Symbol" w:hint="default"/>
+        <w:sz w:val="20"/>
+      </w:rPr>
+    </w:lvl>
+    <w:lvl w:ilvl="6" w:tentative="1">
+      <w:start w:val="1"/>
+      <w:numFmt w:val="bullet"/>
+      <w:lvlText w:val=""/>
+      <w:lvlJc w:val="left"/>
+      <w:pPr>
+        <w:tabs>
+          <w:tab w:val="num" w:pos="5040"/>
+        </w:tabs>
+        <w:ind w:left="5040" w:hanging="360"/>
+      </w:pPr>
+      <w:rPr>
+        <w:rFonts w:ascii="Symbol" w:hAnsi="Symbol" w:hint="default"/>
+        <w:sz w:val="20"/>
+      </w:rPr>
+    </w:lvl>
+    <w:lvl w:ilvl="7" w:tentative="1">
+      <w:start w:val="1"/>
+      <w:numFmt w:val="bullet"/>
+      <w:lvlText w:val=""/>
+      <w:lvlJc w:val="left"/>
+      <w:pPr>
+        <w:tabs>
+          <w:tab w:val="num" w:pos="5760"/>
+        </w:tabs>
+        <w:ind w:left="5760" w:hanging="360"/>
+      </w:pPr>
+      <w:rPr>
+        <w:rFonts w:ascii="Symbol" w:hAnsi="Symbol" w:hint="default"/>
+        <w:sz w:val="20"/>
+      </w:rPr>
+    </w:lvl>
+    <w:lvl w:ilvl="8" w:tentative="1">
+      <w:start w:val="1"/>
+      <w:numFmt w:val="bullet"/>
+      <w:lvlText w:val=""/>
+      <w:lvlJc w:val="left"/>
+      <w:pPr>
+        <w:tabs>
+          <w:tab w:val="num" w:pos="6480"/>
+        </w:tabs>
+        <w:ind w:left="6480" w:hanging="360"/>
+      </w:pPr>
+      <w:rPr>
+        <w:rFonts w:ascii="Symbol" w:hAnsi="Symbol" w:hint="default"/>
+        <w:sz w:val="20"/>
+      </w:rPr>
+    </w:lvl>
+  </w:abstractNum>
+  <w:abstractNum w:abstractNumId="5" w15:restartNumberingAfterBreak="0">
+    <w:nsid w:val="3D8847A6"/>
+    <w:multiLevelType w:val="multilevel"/>
+    <w:tmpl w:val="E3D4E66A"/>
+    <w:lvl w:ilvl="0">
+      <w:start w:val="1"/>
+      <w:numFmt w:val="bullet"/>
+      <w:lvlText w:val=""/>
+      <w:lvlJc w:val="left"/>
+      <w:pPr>
+        <w:tabs>
+          <w:tab w:val="num" w:pos="720"/>
+        </w:tabs>
+        <w:ind w:left="720" w:hanging="360"/>
+      </w:pPr>
+      <w:rPr>
+        <w:rFonts w:ascii="Symbol" w:hAnsi="Symbol" w:hint="default"/>
+        <w:sz w:val="20"/>
+      </w:rPr>
+    </w:lvl>
+    <w:lvl w:ilvl="1" w:tentative="1">
+      <w:start w:val="1"/>
+      <w:numFmt w:val="bullet"/>
+      <w:lvlText w:val=""/>
+      <w:lvlJc w:val="left"/>
+      <w:pPr>
+        <w:tabs>
+          <w:tab w:val="num" w:pos="1440"/>
+        </w:tabs>
+        <w:ind w:left="1440" w:hanging="360"/>
+      </w:pPr>
+      <w:rPr>
+        <w:rFonts w:ascii="Symbol" w:hAnsi="Symbol" w:hint="default"/>
+        <w:sz w:val="20"/>
+      </w:rPr>
+    </w:lvl>
+    <w:lvl w:ilvl="2" w:tentative="1">
+      <w:start w:val="1"/>
+      <w:numFmt w:val="bullet"/>
+      <w:lvlText w:val=""/>
+      <w:lvlJc w:val="left"/>
+      <w:pPr>
+        <w:tabs>
+          <w:tab w:val="num" w:pos="2160"/>
+        </w:tabs>
+        <w:ind w:left="2160" w:hanging="360"/>
+      </w:pPr>
+      <w:rPr>
+        <w:rFonts w:ascii="Symbol" w:hAnsi="Symbol" w:hint="default"/>
+        <w:sz w:val="20"/>
+      </w:rPr>
+    </w:lvl>
+    <w:lvl w:ilvl="3" w:tentative="1">
+      <w:start w:val="1"/>
+      <w:numFmt w:val="bullet"/>
+      <w:lvlText w:val=""/>
+      <w:lvlJc w:val="left"/>
+      <w:pPr>
+        <w:tabs>
+          <w:tab w:val="num" w:pos="2880"/>
+        </w:tabs>
+        <w:ind w:left="2880" w:hanging="360"/>
+      </w:pPr>
+      <w:rPr>
+        <w:rFonts w:ascii="Symbol" w:hAnsi="Symbol" w:hint="default"/>
+        <w:sz w:val="20"/>
+      </w:rPr>
+    </w:lvl>
+    <w:lvl w:ilvl="4" w:tentative="1">
+      <w:start w:val="1"/>
+      <w:numFmt w:val="bullet"/>
+      <w:lvlText w:val=""/>
+      <w:lvlJc w:val="left"/>
+      <w:pPr>
+        <w:tabs>
+          <w:tab w:val="num" w:pos="3600"/>
+        </w:tabs>
+        <w:ind w:left="3600" w:hanging="360"/>
+      </w:pPr>
+      <w:rPr>
+        <w:rFonts w:ascii="Symbol" w:hAnsi="Symbol" w:hint="default"/>
+        <w:sz w:val="20"/>
+      </w:rPr>
+    </w:lvl>
+    <w:lvl w:ilvl="5" w:tentative="1">
+      <w:start w:val="1"/>
+      <w:numFmt w:val="bullet"/>
+      <w:lvlText w:val=""/>
+      <w:lvlJc w:val="left"/>
+      <w:pPr>
+        <w:tabs>
+          <w:tab w:val="num" w:pos="4320"/>
+        </w:tabs>
+        <w:ind w:left="4320" w:hanging="360"/>
+      </w:pPr>
+      <w:rPr>
+        <w:rFonts w:ascii="Symbol" w:hAnsi="Symbol" w:hint="default"/>
+        <w:sz w:val="20"/>
+      </w:rPr>
+    </w:lvl>
+    <w:lvl w:ilvl="6" w:tentative="1">
+      <w:start w:val="1"/>
+      <w:numFmt w:val="bullet"/>
+      <w:lvlText w:val=""/>
+      <w:lvlJc w:val="left"/>
+      <w:pPr>
+        <w:tabs>
+          <w:tab w:val="num" w:pos="5040"/>
+        </w:tabs>
+        <w:ind w:left="5040" w:hanging="360"/>
+      </w:pPr>
+      <w:rPr>
+        <w:rFonts w:ascii="Symbol" w:hAnsi="Symbol" w:hint="default"/>
+        <w:sz w:val="20"/>
+      </w:rPr>
+    </w:lvl>
+    <w:lvl w:ilvl="7" w:tentative="1">
+      <w:start w:val="1"/>
+      <w:numFmt w:val="bullet"/>
+      <w:lvlText w:val=""/>
+      <w:lvlJc w:val="left"/>
+      <w:pPr>
+        <w:tabs>
+          <w:tab w:val="num" w:pos="5760"/>
+        </w:tabs>
+        <w:ind w:left="5760" w:hanging="360"/>
+      </w:pPr>
+      <w:rPr>
+        <w:rFonts w:ascii="Symbol" w:hAnsi="Symbol" w:hint="default"/>
+        <w:sz w:val="20"/>
+      </w:rPr>
+    </w:lvl>
+    <w:lvl w:ilvl="8" w:tentative="1">
+      <w:start w:val="1"/>
+      <w:numFmt w:val="bullet"/>
+      <w:lvlText w:val=""/>
+      <w:lvlJc w:val="left"/>
+      <w:pPr>
+        <w:tabs>
+          <w:tab w:val="num" w:pos="6480"/>
+        </w:tabs>
+        <w:ind w:left="6480" w:hanging="360"/>
+      </w:pPr>
+      <w:rPr>
+        <w:rFonts w:ascii="Symbol" w:hAnsi="Symbol" w:hint="default"/>
+        <w:sz w:val="20"/>
+      </w:rPr>
+    </w:lvl>
+  </w:abstractNum>
+  <w:abstractNum w:abstractNumId="6" w15:restartNumberingAfterBreak="0">
+    <w:nsid w:val="55D87527"/>
+    <w:multiLevelType w:val="multilevel"/>
+    <w:tmpl w:val="6526BD10"/>
+    <w:lvl w:ilvl="0">
+      <w:start w:val="1"/>
+      <w:numFmt w:val="bullet"/>
+      <w:lvlText w:val=""/>
+      <w:lvlJc w:val="left"/>
+      <w:pPr>
+        <w:tabs>
+          <w:tab w:val="num" w:pos="720"/>
+        </w:tabs>
+        <w:ind w:left="720" w:hanging="360"/>
+      </w:pPr>
+      <w:rPr>
+        <w:rFonts w:ascii="Symbol" w:hAnsi="Symbol" w:hint="default"/>
+        <w:sz w:val="20"/>
+      </w:rPr>
+    </w:lvl>
+    <w:lvl w:ilvl="1" w:tentative="1">
+      <w:start w:val="1"/>
+      <w:numFmt w:val="bullet"/>
+      <w:lvlText w:val=""/>
+      <w:lvlJc w:val="left"/>
+      <w:pPr>
+        <w:tabs>
+          <w:tab w:val="num" w:pos="1440"/>
+        </w:tabs>
+        <w:ind w:left="1440" w:hanging="360"/>
+      </w:pPr>
+      <w:rPr>
+        <w:rFonts w:ascii="Symbol" w:hAnsi="Symbol" w:hint="default"/>
+        <w:sz w:val="20"/>
+      </w:rPr>
+    </w:lvl>
+    <w:lvl w:ilvl="2" w:tentative="1">
+      <w:start w:val="1"/>
+      <w:numFmt w:val="bullet"/>
+      <w:lvlText w:val=""/>
+      <w:lvlJc w:val="left"/>
+      <w:pPr>
+        <w:tabs>
+          <w:tab w:val="num" w:pos="2160"/>
+        </w:tabs>
+        <w:ind w:left="2160" w:hanging="360"/>
+      </w:pPr>
+      <w:rPr>
+        <w:rFonts w:ascii="Symbol" w:hAnsi="Symbol" w:hint="default"/>
+        <w:sz w:val="20"/>
+      </w:rPr>
+    </w:lvl>
+    <w:lvl w:ilvl="3" w:tentative="1">
+      <w:start w:val="1"/>
+      <w:numFmt w:val="bullet"/>
+      <w:lvlText w:val=""/>
+      <w:lvlJc w:val="left"/>
+      <w:pPr>
+        <w:tabs>
+          <w:tab w:val="num" w:pos="2880"/>
+        </w:tabs>
+        <w:ind w:left="2880" w:hanging="360"/>
+      </w:pPr>
+      <w:rPr>
+        <w:rFonts w:ascii="Symbol" w:hAnsi="Symbol" w:hint="default"/>
+        <w:sz w:val="20"/>
+      </w:rPr>
+    </w:lvl>
+    <w:lvl w:ilvl="4" w:tentative="1">
+      <w:start w:val="1"/>
+      <w:numFmt w:val="bullet"/>
+      <w:lvlText w:val=""/>
+      <w:lvlJc w:val="left"/>
+      <w:pPr>
+        <w:tabs>
+          <w:tab w:val="num" w:pos="3600"/>
+        </w:tabs>
+        <w:ind w:left="3600" w:hanging="360"/>
+      </w:pPr>
+      <w:rPr>
+        <w:rFonts w:ascii="Symbol" w:hAnsi="Symbol" w:hint="default"/>
+        <w:sz w:val="20"/>
+      </w:rPr>
+    </w:lvl>
+    <w:lvl w:ilvl="5" w:tentative="1">
+      <w:start w:val="1"/>
+      <w:numFmt w:val="bullet"/>
+      <w:lvlText w:val=""/>
+      <w:lvlJc w:val="left"/>
+      <w:pPr>
+        <w:tabs>
+          <w:tab w:val="num" w:pos="4320"/>
+        </w:tabs>
+        <w:ind w:left="4320" w:hanging="360"/>
+      </w:pPr>
+      <w:rPr>
+        <w:rFonts w:ascii="Symbol" w:hAnsi="Symbol" w:hint="default"/>
+        <w:sz w:val="20"/>
+      </w:rPr>
+    </w:lvl>
+    <w:lvl w:ilvl="6" w:tentative="1">
+      <w:start w:val="1"/>
+      <w:numFmt w:val="bullet"/>
+      <w:lvlText w:val=""/>
+      <w:lvlJc w:val="left"/>
+      <w:pPr>
+        <w:tabs>
+          <w:tab w:val="num" w:pos="5040"/>
+        </w:tabs>
+        <w:ind w:left="5040" w:hanging="360"/>
+      </w:pPr>
+      <w:rPr>
+        <w:rFonts w:ascii="Symbol" w:hAnsi="Symbol" w:hint="default"/>
+        <w:sz w:val="20"/>
+      </w:rPr>
+    </w:lvl>
+    <w:lvl w:ilvl="7" w:tentative="1">
+      <w:start w:val="1"/>
+      <w:numFmt w:val="bullet"/>
+      <w:lvlText w:val=""/>
+      <w:lvlJc w:val="left"/>
+      <w:pPr>
+        <w:tabs>
+          <w:tab w:val="num" w:pos="5760"/>
+        </w:tabs>
+        <w:ind w:left="5760" w:hanging="360"/>
+      </w:pPr>
+      <w:rPr>
+        <w:rFonts w:ascii="Symbol" w:hAnsi="Symbol" w:hint="default"/>
+        <w:sz w:val="20"/>
+      </w:rPr>
+    </w:lvl>
+    <w:lvl w:ilvl="8" w:tentative="1">
+      <w:start w:val="1"/>
+      <w:numFmt w:val="bullet"/>
+      <w:lvlText w:val=""/>
+      <w:lvlJc w:val="left"/>
+      <w:pPr>
+        <w:tabs>
+          <w:tab w:val="num" w:pos="6480"/>
+        </w:tabs>
+        <w:ind w:left="6480" w:hanging="360"/>
+      </w:pPr>
+      <w:rPr>
+        <w:rFonts w:ascii="Symbol" w:hAnsi="Symbol" w:hint="default"/>
+        <w:sz w:val="20"/>
+      </w:rPr>
+    </w:lvl>
+  </w:abstractNum>
+  <w:abstractNum w:abstractNumId="7" w15:restartNumberingAfterBreak="0">
+    <w:nsid w:val="5B6630B2"/>
+    <w:multiLevelType w:val="multilevel"/>
+    <w:tmpl w:val="D7BCC9FA"/>
+    <w:lvl w:ilvl="0">
+      <w:start w:val="1"/>
+      <w:numFmt w:val="bullet"/>
+      <w:lvlText w:val=""/>
+      <w:lvlJc w:val="left"/>
+      <w:pPr>
+        <w:tabs>
+          <w:tab w:val="num" w:pos="720"/>
+        </w:tabs>
+        <w:ind w:left="720" w:hanging="360"/>
+      </w:pPr>
+      <w:rPr>
+        <w:rFonts w:ascii="Symbol" w:hAnsi="Symbol" w:hint="default"/>
+        <w:sz w:val="20"/>
+      </w:rPr>
+    </w:lvl>
+    <w:lvl w:ilvl="1" w:tentative="1">
+      <w:start w:val="1"/>
+      <w:numFmt w:val="bullet"/>
+      <w:lvlText w:val=""/>
+      <w:lvlJc w:val="left"/>
+      <w:pPr>
+        <w:tabs>
+          <w:tab w:val="num" w:pos="1440"/>
+        </w:tabs>
+        <w:ind w:left="1440" w:hanging="360"/>
+      </w:pPr>
+      <w:rPr>
+        <w:rFonts w:ascii="Symbol" w:hAnsi="Symbol" w:hint="default"/>
+        <w:sz w:val="20"/>
+      </w:rPr>
+    </w:lvl>
+    <w:lvl w:ilvl="2" w:tentative="1">
+      <w:start w:val="1"/>
+      <w:numFmt w:val="bullet"/>
+      <w:lvlText w:val=""/>
+      <w:lvlJc w:val="left"/>
+      <w:pPr>
+        <w:tabs>
+          <w:tab w:val="num" w:pos="2160"/>
+        </w:tabs>
+        <w:ind w:left="2160" w:hanging="360"/>
+      </w:pPr>
+      <w:rPr>
+        <w:rFonts w:ascii="Symbol" w:hAnsi="Symbol" w:hint="default"/>
+        <w:sz w:val="20"/>
+      </w:rPr>
+    </w:lvl>
+    <w:lvl w:ilvl="3" w:tentative="1">
+      <w:start w:val="1"/>
+      <w:numFmt w:val="bullet"/>
+      <w:lvlText w:val=""/>
+      <w:lvlJc w:val="left"/>
+      <w:pPr>
+        <w:tabs>
+          <w:tab w:val="num" w:pos="2880"/>
+        </w:tabs>
+        <w:ind w:left="2880" w:hanging="360"/>
+      </w:pPr>
+      <w:rPr>
+        <w:rFonts w:ascii="Symbol" w:hAnsi="Symbol" w:hint="default"/>
+        <w:sz w:val="20"/>
+      </w:rPr>
+    </w:lvl>
+    <w:lvl w:ilvl="4" w:tentative="1">
+      <w:start w:val="1"/>
+      <w:numFmt w:val="bullet"/>
+      <w:lvlText w:val=""/>
+      <w:lvlJc w:val="left"/>
+      <w:pPr>
+        <w:tabs>
+          <w:tab w:val="num" w:pos="3600"/>
+        </w:tabs>
+        <w:ind w:left="3600" w:hanging="360"/>
+      </w:pPr>
+      <w:rPr>
+        <w:rFonts w:ascii="Symbol" w:hAnsi="Symbol" w:hint="default"/>
+        <w:sz w:val="20"/>
+      </w:rPr>
+    </w:lvl>
+    <w:lvl w:ilvl="5" w:tentative="1">
+      <w:start w:val="1"/>
+      <w:numFmt w:val="bullet"/>
+      <w:lvlText w:val=""/>
+      <w:lvlJc w:val="left"/>
+      <w:pPr>
+        <w:tabs>
+          <w:tab w:val="num" w:pos="4320"/>
+        </w:tabs>
+        <w:ind w:left="4320" w:hanging="360"/>
+      </w:pPr>
+      <w:rPr>
+        <w:rFonts w:ascii="Symbol" w:hAnsi="Symbol" w:hint="default"/>
+        <w:sz w:val="20"/>
+      </w:rPr>
+    </w:lvl>
+    <w:lvl w:ilvl="6" w:tentative="1">
+      <w:start w:val="1"/>
+      <w:numFmt w:val="bullet"/>
+      <w:lvlText w:val=""/>
+      <w:lvlJc w:val="left"/>
+      <w:pPr>
+        <w:tabs>
+          <w:tab w:val="num" w:pos="5040"/>
+        </w:tabs>
+        <w:ind w:left="5040" w:hanging="360"/>
+      </w:pPr>
+      <w:rPr>
+        <w:rFonts w:ascii="Symbol" w:hAnsi="Symbol" w:hint="default"/>
+        <w:sz w:val="20"/>
+      </w:rPr>
+    </w:lvl>
+    <w:lvl w:ilvl="7" w:tentative="1">
+      <w:start w:val="1"/>
+      <w:numFmt w:val="bullet"/>
+      <w:lvlText w:val=""/>
+      <w:lvlJc w:val="left"/>
+      <w:pPr>
+        <w:tabs>
+          <w:tab w:val="num" w:pos="5760"/>
+        </w:tabs>
+        <w:ind w:left="5760" w:hanging="360"/>
+      </w:pPr>
+      <w:rPr>
+        <w:rFonts w:ascii="Symbol" w:hAnsi="Symbol" w:hint="default"/>
+        <w:sz w:val="20"/>
+      </w:rPr>
+    </w:lvl>
+    <w:lvl w:ilvl="8" w:tentative="1">
+      <w:start w:val="1"/>
+      <w:numFmt w:val="bullet"/>
+      <w:lvlText w:val=""/>
+      <w:lvlJc w:val="left"/>
+      <w:pPr>
+        <w:tabs>
+          <w:tab w:val="num" w:pos="6480"/>
+        </w:tabs>
+        <w:ind w:left="6480" w:hanging="360"/>
+      </w:pPr>
+      <w:rPr>
+        <w:rFonts w:ascii="Symbol" w:hAnsi="Symbol" w:hint="default"/>
+        <w:sz w:val="20"/>
+      </w:rPr>
+    </w:lvl>
+  </w:abstractNum>
+  <w:abstractNum w:abstractNumId="8" w15:restartNumberingAfterBreak="0">
+    <w:nsid w:val="6E644EDE"/>
+    <w:multiLevelType w:val="multilevel"/>
+    <w:tmpl w:val="B476A1CE"/>
+    <w:lvl w:ilvl="0">
+      <w:start w:val="1"/>
+      <w:numFmt w:val="bullet"/>
+      <w:lvlText w:val=""/>
+      <w:lvlJc w:val="left"/>
+      <w:pPr>
+        <w:tabs>
+          <w:tab w:val="num" w:pos="720"/>
+        </w:tabs>
+        <w:ind w:left="720" w:hanging="360"/>
+      </w:pPr>
+      <w:rPr>
+        <w:rFonts w:ascii="Symbol" w:hAnsi="Symbol" w:hint="default"/>
+        <w:sz w:val="20"/>
+      </w:rPr>
+    </w:lvl>
+    <w:lvl w:ilvl="1" w:tentative="1">
+      <w:start w:val="1"/>
+      <w:numFmt w:val="bullet"/>
+      <w:lvlText w:val=""/>
+      <w:lvlJc w:val="left"/>
+      <w:pPr>
+        <w:tabs>
+          <w:tab w:val="num" w:pos="1440"/>
+        </w:tabs>
+        <w:ind w:left="1440" w:hanging="360"/>
+      </w:pPr>
+      <w:rPr>
+        <w:rFonts w:ascii="Symbol" w:hAnsi="Symbol" w:hint="default"/>
+        <w:sz w:val="20"/>
+      </w:rPr>
+    </w:lvl>
+    <w:lvl w:ilvl="2" w:tentative="1">
+      <w:start w:val="1"/>
+      <w:numFmt w:val="bullet"/>
+      <w:lvlText w:val=""/>
+      <w:lvlJc w:val="left"/>
+      <w:pPr>
+        <w:tabs>
+          <w:tab w:val="num" w:pos="2160"/>
+        </w:tabs>
+        <w:ind w:left="2160" w:hanging="360"/>
+      </w:pPr>
+      <w:rPr>
+        <w:rFonts w:ascii="Symbol" w:hAnsi="Symbol" w:hint="default"/>
+        <w:sz w:val="20"/>
+      </w:rPr>
+    </w:lvl>
+    <w:lvl w:ilvl="3" w:tentative="1">
+      <w:start w:val="1"/>
+      <w:numFmt w:val="bullet"/>
+      <w:lvlText w:val=""/>
+      <w:lvlJc w:val="left"/>
+      <w:pPr>
+        <w:tabs>
+          <w:tab w:val="num" w:pos="2880"/>
+        </w:tabs>
+        <w:ind w:left="2880" w:hanging="360"/>
+      </w:pPr>
+      <w:rPr>
+        <w:rFonts w:ascii="Symbol" w:hAnsi="Symbol" w:hint="default"/>
+        <w:sz w:val="20"/>
+      </w:rPr>
+    </w:lvl>
+    <w:lvl w:ilvl="4" w:tentative="1">
+      <w:start w:val="1"/>
+      <w:numFmt w:val="bullet"/>
+      <w:lvlText w:val=""/>
+      <w:lvlJc w:val="left"/>
+      <w:pPr>
+        <w:tabs>
+          <w:tab w:val="num" w:pos="3600"/>
+        </w:tabs>
+        <w:ind w:left="3600" w:hanging="360"/>
+      </w:pPr>
+      <w:rPr>
+        <w:rFonts w:ascii="Symbol" w:hAnsi="Symbol" w:hint="default"/>
+        <w:sz w:val="20"/>
+      </w:rPr>
+    </w:lvl>
+    <w:lvl w:ilvl="5" w:tentative="1">
+      <w:start w:val="1"/>
+      <w:numFmt w:val="bullet"/>
+      <w:lvlText w:val=""/>
+      <w:lvlJc w:val="left"/>
+      <w:pPr>
+        <w:tabs>
+          <w:tab w:val="num" w:pos="4320"/>
+        </w:tabs>
+        <w:ind w:left="4320" w:hanging="360"/>
+      </w:pPr>
+      <w:rPr>
+        <w:rFonts w:ascii="Symbol" w:hAnsi="Symbol" w:hint="default"/>
+        <w:sz w:val="20"/>
+      </w:rPr>
+    </w:lvl>
+    <w:lvl w:ilvl="6" w:tentative="1">
+      <w:start w:val="1"/>
+      <w:numFmt w:val="bullet"/>
+      <w:lvlText w:val=""/>
+      <w:lvlJc w:val="left"/>
+      <w:pPr>
+        <w:tabs>
+          <w:tab w:val="num" w:pos="5040"/>
+        </w:tabs>
+        <w:ind w:left="5040" w:hanging="360"/>
+      </w:pPr>
+      <w:rPr>
+        <w:rFonts w:ascii="Symbol" w:hAnsi="Symbol" w:hint="default"/>
+        <w:sz w:val="20"/>
+      </w:rPr>
+    </w:lvl>
+    <w:lvl w:ilvl="7" w:tentative="1">
+      <w:start w:val="1"/>
+      <w:numFmt w:val="bullet"/>
+      <w:lvlText w:val=""/>
+      <w:lvlJc w:val="left"/>
+      <w:pPr>
+        <w:tabs>
+          <w:tab w:val="num" w:pos="5760"/>
+        </w:tabs>
+        <w:ind w:left="5760" w:hanging="360"/>
+      </w:pPr>
+      <w:rPr>
+        <w:rFonts w:ascii="Symbol" w:hAnsi="Symbol" w:hint="default"/>
+        <w:sz w:val="20"/>
+      </w:rPr>
+    </w:lvl>
+    <w:lvl w:ilvl="8" w:tentative="1">
+      <w:start w:val="1"/>
+      <w:numFmt w:val="bullet"/>
+      <w:lvlText w:val=""/>
+      <w:lvlJc w:val="left"/>
+      <w:pPr>
+        <w:tabs>
+          <w:tab w:val="num" w:pos="6480"/>
+        </w:tabs>
+        <w:ind w:left="6480" w:hanging="360"/>
+      </w:pPr>
+      <w:rPr>
+        <w:rFonts w:ascii="Symbol" w:hAnsi="Symbol" w:hint="default"/>
+        <w:sz w:val="20"/>
+      </w:rPr>
+    </w:lvl>
+  </w:abstractNum>
+  <w:abstractNum w:abstractNumId="9" w15:restartNumberingAfterBreak="0">
+    <w:nsid w:val="75B20EE1"/>
+    <w:multiLevelType w:val="multilevel"/>
+    <w:tmpl w:val="18A26008"/>
+    <w:lvl w:ilvl="0">
+      <w:start w:val="1"/>
+      <w:numFmt w:val="bullet"/>
+      <w:lvlText w:val=""/>
+      <w:lvlJc w:val="left"/>
+      <w:pPr>
+        <w:tabs>
+          <w:tab w:val="num" w:pos="720"/>
+        </w:tabs>
+        <w:ind w:left="720" w:hanging="360"/>
+      </w:pPr>
+      <w:rPr>
+        <w:rFonts w:ascii="Symbol" w:hAnsi="Symbol" w:hint="default"/>
+        <w:sz w:val="20"/>
+      </w:rPr>
+    </w:lvl>
+    <w:lvl w:ilvl="1" w:tentative="1">
+      <w:start w:val="1"/>
+      <w:numFmt w:val="bullet"/>
+      <w:lvlText w:val=""/>
+      <w:lvlJc w:val="left"/>
+      <w:pPr>
+        <w:tabs>
+          <w:tab w:val="num" w:pos="1440"/>
+        </w:tabs>
+        <w:ind w:left="1440" w:hanging="360"/>
+      </w:pPr>
+      <w:rPr>
+        <w:rFonts w:ascii="Symbol" w:hAnsi="Symbol" w:hint="default"/>
+        <w:sz w:val="20"/>
+      </w:rPr>
+    </w:lvl>
+    <w:lvl w:ilvl="2" w:tentative="1">
+      <w:start w:val="1"/>
+      <w:numFmt w:val="bullet"/>
+      <w:lvlText w:val=""/>
+      <w:lvlJc w:val="left"/>
+      <w:pPr>
+        <w:tabs>
+          <w:tab w:val="num" w:pos="2160"/>
+        </w:tabs>
+        <w:ind w:left="2160" w:hanging="360"/>
+      </w:pPr>
+      <w:rPr>
+        <w:rFonts w:ascii="Symbol" w:hAnsi="Symbol" w:hint="default"/>
+        <w:sz w:val="20"/>
+      </w:rPr>
+    </w:lvl>
+    <w:lvl w:ilvl="3" w:tentative="1">
+      <w:start w:val="1"/>
+      <w:numFmt w:val="bullet"/>
+      <w:lvlText w:val=""/>
+      <w:lvlJc w:val="left"/>
+      <w:pPr>
+        <w:tabs>
+          <w:tab w:val="num" w:pos="2880"/>
+        </w:tabs>
+        <w:ind w:left="2880" w:hanging="360"/>
+      </w:pPr>
+      <w:rPr>
+        <w:rFonts w:ascii="Symbol" w:hAnsi="Symbol" w:hint="default"/>
+        <w:sz w:val="20"/>
+      </w:rPr>
+    </w:lvl>
+    <w:lvl w:ilvl="4" w:tentative="1">
+      <w:start w:val="1"/>
+      <w:numFmt w:val="bullet"/>
+      <w:lvlText w:val=""/>
+      <w:lvlJc w:val="left"/>
+      <w:pPr>
+        <w:tabs>
+          <w:tab w:val="num" w:pos="3600"/>
+        </w:tabs>
+        <w:ind w:left="3600" w:hanging="360"/>
+      </w:pPr>
+      <w:rPr>
+        <w:rFonts w:ascii="Symbol" w:hAnsi="Symbol" w:hint="default"/>
+        <w:sz w:val="20"/>
+      </w:rPr>
+    </w:lvl>
+    <w:lvl w:ilvl="5" w:tentative="1">
+      <w:start w:val="1"/>
+      <w:numFmt w:val="bullet"/>
+      <w:lvlText w:val=""/>
+      <w:lvlJc w:val="left"/>
+      <w:pPr>
+        <w:tabs>
+          <w:tab w:val="num" w:pos="4320"/>
+        </w:tabs>
+        <w:ind w:left="4320" w:hanging="360"/>
+      </w:pPr>
+      <w:rPr>
+        <w:rFonts w:ascii="Symbol" w:hAnsi="Symbol" w:hint="default"/>
+        <w:sz w:val="20"/>
+      </w:rPr>
+    </w:lvl>
+    <w:lvl w:ilvl="6" w:tentative="1">
+      <w:start w:val="1"/>
+      <w:numFmt w:val="bullet"/>
+      <w:lvlText w:val=""/>
+      <w:lvlJc w:val="left"/>
+      <w:pPr>
+        <w:tabs>
+          <w:tab w:val="num" w:pos="5040"/>
+        </w:tabs>
+        <w:ind w:left="5040" w:hanging="360"/>
+      </w:pPr>
+      <w:rPr>
+        <w:rFonts w:ascii="Symbol" w:hAnsi="Symbol" w:hint="default"/>
+        <w:sz w:val="20"/>
+      </w:rPr>
+    </w:lvl>
+    <w:lvl w:ilvl="7" w:tentative="1">
+      <w:start w:val="1"/>
+      <w:numFmt w:val="bullet"/>
+      <w:lvlText w:val=""/>
+      <w:lvlJc w:val="left"/>
+      <w:pPr>
+        <w:tabs>
+          <w:tab w:val="num" w:pos="5760"/>
+        </w:tabs>
+        <w:ind w:left="5760" w:hanging="360"/>
+      </w:pPr>
+      <w:rPr>
+        <w:rFonts w:ascii="Symbol" w:hAnsi="Symbol" w:hint="default"/>
+        <w:sz w:val="20"/>
+      </w:rPr>
+    </w:lvl>
+    <w:lvl w:ilvl="8" w:tentative="1">
+      <w:start w:val="1"/>
+      <w:numFmt w:val="bullet"/>
+      <w:lvlText w:val=""/>
+      <w:lvlJc w:val="left"/>
+      <w:pPr>
+        <w:tabs>
+          <w:tab w:val="num" w:pos="6480"/>
+        </w:tabs>
+        <w:ind w:left="6480" w:hanging="360"/>
+      </w:pPr>
+      <w:rPr>
+        <w:rFonts w:ascii="Symbol" w:hAnsi="Symbol" w:hint="default"/>
+        <w:sz w:val="20"/>
+      </w:rPr>
+    </w:lvl>
+  </w:abstractNum>
+  <w:abstractNum w:abstractNumId="10" w15:restartNumberingAfterBreak="0">
+    <w:nsid w:val="77B95436"/>
+    <w:multiLevelType w:val="multilevel"/>
+    <w:tmpl w:val="A7ECBAC2"/>
+    <w:lvl w:ilvl="0">
+      <w:start w:val="1"/>
+      <w:numFmt w:val="bullet"/>
+      <w:lvlText w:val=""/>
+      <w:lvlJc w:val="left"/>
+      <w:pPr>
+        <w:tabs>
+          <w:tab w:val="num" w:pos="720"/>
+        </w:tabs>
+        <w:ind w:left="720" w:hanging="360"/>
+      </w:pPr>
+      <w:rPr>
+        <w:rFonts w:ascii="Symbol" w:hAnsi="Symbol" w:hint="default"/>
+        <w:sz w:val="20"/>
+      </w:rPr>
+    </w:lvl>
+    <w:lvl w:ilvl="1" w:tentative="1">
+      <w:start w:val="1"/>
+      <w:numFmt w:val="bullet"/>
+      <w:lvlText w:val=""/>
+      <w:lvlJc w:val="left"/>
+      <w:pPr>
+        <w:tabs>
+          <w:tab w:val="num" w:pos="1440"/>
+        </w:tabs>
+        <w:ind w:left="1440" w:hanging="360"/>
+      </w:pPr>
+      <w:rPr>
+        <w:rFonts w:ascii="Symbol" w:hAnsi="Symbol" w:hint="default"/>
+        <w:sz w:val="20"/>
+      </w:rPr>
+    </w:lvl>
+    <w:lvl w:ilvl="2" w:tentative="1">
+      <w:start w:val="1"/>
+      <w:numFmt w:val="bullet"/>
+      <w:lvlText w:val=""/>
+      <w:lvlJc w:val="left"/>
+      <w:pPr>
+        <w:tabs>
+          <w:tab w:val="num" w:pos="2160"/>
+        </w:tabs>
+        <w:ind w:left="2160" w:hanging="360"/>
+      </w:pPr>
+      <w:rPr>
+        <w:rFonts w:ascii="Symbol" w:hAnsi="Symbol" w:hint="default"/>
+        <w:sz w:val="20"/>
+      </w:rPr>
+    </w:lvl>
+    <w:lvl w:ilvl="3" w:tentative="1">
+      <w:start w:val="1"/>
+      <w:numFmt w:val="bullet"/>
+      <w:lvlText w:val=""/>
+      <w:lvlJc w:val="left"/>
+      <w:pPr>
+        <w:tabs>
+          <w:tab w:val="num" w:pos="2880"/>
+        </w:tabs>
+        <w:ind w:left="2880" w:hanging="360"/>
+      </w:pPr>
+      <w:rPr>
+        <w:rFonts w:ascii="Symbol" w:hAnsi="Symbol" w:hint="default"/>
+        <w:sz w:val="20"/>
+      </w:rPr>
+    </w:lvl>
+    <w:lvl w:ilvl="4" w:tentative="1">
+      <w:start w:val="1"/>
+      <w:numFmt w:val="bullet"/>
+      <w:lvlText w:val=""/>
+      <w:lvlJc w:val="left"/>
+      <w:pPr>
+        <w:tabs>
+          <w:tab w:val="num" w:pos="3600"/>
+        </w:tabs>
+        <w:ind w:left="3600" w:hanging="360"/>
+      </w:pPr>
+      <w:rPr>
+        <w:rFonts w:ascii="Symbol" w:hAnsi="Symbol" w:hint="default"/>
+        <w:sz w:val="20"/>
+      </w:rPr>
+    </w:lvl>
+    <w:lvl w:ilvl="5" w:tentative="1">
+      <w:start w:val="1"/>
+      <w:numFmt w:val="bullet"/>
+      <w:lvlText w:val=""/>
+      <w:lvlJc w:val="left"/>
+      <w:pPr>
+        <w:tabs>
+          <w:tab w:val="num" w:pos="4320"/>
+        </w:tabs>
+        <w:ind w:left="4320" w:hanging="360"/>
+      </w:pPr>
+      <w:rPr>
+        <w:rFonts w:ascii="Symbol" w:hAnsi="Symbol" w:hint="default"/>
+        <w:sz w:val="20"/>
+      </w:rPr>
+    </w:lvl>
+    <w:lvl w:ilvl="6" w:tentative="1">
+      <w:start w:val="1"/>
+      <w:numFmt w:val="bullet"/>
+      <w:lvlText w:val=""/>
+      <w:lvlJc w:val="left"/>
+      <w:pPr>
+        <w:tabs>
+          <w:tab w:val="num" w:pos="5040"/>
+        </w:tabs>
+        <w:ind w:left="5040" w:hanging="360"/>
+      </w:pPr>
+      <w:rPr>
+        <w:rFonts w:ascii="Symbol" w:hAnsi="Symbol" w:hint="default"/>
+        <w:sz w:val="20"/>
+      </w:rPr>
+    </w:lvl>
+    <w:lvl w:ilvl="7" w:tentative="1">
+      <w:start w:val="1"/>
+      <w:numFmt w:val="bullet"/>
+      <w:lvlText w:val=""/>
+      <w:lvlJc w:val="left"/>
+      <w:pPr>
+        <w:tabs>
+          <w:tab w:val="num" w:pos="5760"/>
+        </w:tabs>
+        <w:ind w:left="5760" w:hanging="360"/>
+      </w:pPr>
+      <w:rPr>
+        <w:rFonts w:ascii="Symbol" w:hAnsi="Symbol" w:hint="default"/>
+        <w:sz w:val="20"/>
+      </w:rPr>
+    </w:lvl>
+    <w:lvl w:ilvl="8" w:tentative="1">
+      <w:start w:val="1"/>
+      <w:numFmt w:val="bullet"/>
+      <w:lvlText w:val=""/>
+      <w:lvlJc w:val="left"/>
+      <w:pPr>
+        <w:tabs>
+          <w:tab w:val="num" w:pos="6480"/>
+        </w:tabs>
+        <w:ind w:left="6480" w:hanging="360"/>
+      </w:pPr>
+      <w:rPr>
+        <w:rFonts w:ascii="Symbol" w:hAnsi="Symbol" w:hint="default"/>
+        <w:sz w:val="20"/>
+      </w:rPr>
+    </w:lvl>
+  </w:abstractNum>
+  <w:abstractNum w:abstractNumId="11" w15:restartNumberingAfterBreak="0">
+    <w:nsid w:val="7E234E3C"/>
+    <w:multiLevelType w:val="multilevel"/>
+    <w:tmpl w:val="4CA6E654"/>
+    <w:lvl w:ilvl="0">
+      <w:start w:val="1"/>
+      <w:numFmt w:val="bullet"/>
+      <w:lvlText w:val=""/>
+      <w:lvlJc w:val="left"/>
+      <w:pPr>
+        <w:tabs>
+          <w:tab w:val="num" w:pos="720"/>
+        </w:tabs>
+        <w:ind w:left="720" w:hanging="360"/>
+      </w:pPr>
+      <w:rPr>
+        <w:rFonts w:ascii="Symbol" w:hAnsi="Symbol" w:hint="default"/>
+        <w:sz w:val="20"/>
+      </w:rPr>
+    </w:lvl>
+    <w:lvl w:ilvl="1" w:tentative="1">
+      <w:start w:val="1"/>
+      <w:numFmt w:val="bullet"/>
+      <w:lvlText w:val=""/>
+      <w:lvlJc w:val="left"/>
+      <w:pPr>
+        <w:tabs>
+          <w:tab w:val="num" w:pos="1440"/>
+        </w:tabs>
+        <w:ind w:left="1440" w:hanging="360"/>
+      </w:pPr>
+      <w:rPr>
+        <w:rFonts w:ascii="Symbol" w:hAnsi="Symbol" w:hint="default"/>
+        <w:sz w:val="20"/>
+      </w:rPr>
+    </w:lvl>
+    <w:lvl w:ilvl="2" w:tentative="1">
+      <w:start w:val="1"/>
+      <w:numFmt w:val="bullet"/>
+      <w:lvlText w:val=""/>
+      <w:lvlJc w:val="left"/>
+      <w:pPr>
+        <w:tabs>
+          <w:tab w:val="num" w:pos="2160"/>
+        </w:tabs>
+        <w:ind w:left="2160" w:hanging="360"/>
+      </w:pPr>
+      <w:rPr>
+        <w:rFonts w:ascii="Symbol" w:hAnsi="Symbol" w:hint="default"/>
+        <w:sz w:val="20"/>
+      </w:rPr>
+    </w:lvl>
+    <w:lvl w:ilvl="3" w:tentative="1">
+      <w:start w:val="1"/>
+      <w:numFmt w:val="bullet"/>
+      <w:lvlText w:val=""/>
+      <w:lvlJc w:val="left"/>
+      <w:pPr>
+        <w:tabs>
+          <w:tab w:val="num" w:pos="2880"/>
+        </w:tabs>
+        <w:ind w:left="2880" w:hanging="360"/>
+      </w:pPr>
+      <w:rPr>
+        <w:rFonts w:ascii="Symbol" w:hAnsi="Symbol" w:hint="default"/>
+        <w:sz w:val="20"/>
+      </w:rPr>
+    </w:lvl>
+    <w:lvl w:ilvl="4" w:tentative="1">
+      <w:start w:val="1"/>
+      <w:numFmt w:val="bullet"/>
+      <w:lvlText w:val=""/>
+      <w:lvlJc w:val="left"/>
+      <w:pPr>
+        <w:tabs>
+          <w:tab w:val="num" w:pos="3600"/>
+        </w:tabs>
+        <w:ind w:left="3600" w:hanging="360"/>
+      </w:pPr>
+      <w:rPr>
+        <w:rFonts w:ascii="Symbol" w:hAnsi="Symbol" w:hint="default"/>
+        <w:sz w:val="20"/>
+      </w:rPr>
+    </w:lvl>
+    <w:lvl w:ilvl="5" w:tentative="1">
+      <w:start w:val="1"/>
+      <w:numFmt w:val="bullet"/>
+      <w:lvlText w:val=""/>
+      <w:lvlJc w:val="left"/>
+      <w:pPr>
+        <w:tabs>
+          <w:tab w:val="num" w:pos="4320"/>
+        </w:tabs>
+        <w:ind w:left="4320" w:hanging="360"/>
+      </w:pPr>
+      <w:rPr>
+        <w:rFonts w:ascii="Symbol" w:hAnsi="Symbol" w:hint="default"/>
+        <w:sz w:val="20"/>
+      </w:rPr>
+    </w:lvl>
+    <w:lvl w:ilvl="6" w:tentative="1">
+      <w:start w:val="1"/>
+      <w:numFmt w:val="bullet"/>
+      <w:lvlText w:val=""/>
+      <w:lvlJc w:val="left"/>
+      <w:pPr>
+        <w:tabs>
+          <w:tab w:val="num" w:pos="5040"/>
+        </w:tabs>
+        <w:ind w:left="5040" w:hanging="360"/>
+      </w:pPr>
+      <w:rPr>
+        <w:rFonts w:ascii="Symbol" w:hAnsi="Symbol" w:hint="default"/>
+        <w:sz w:val="20"/>
+      </w:rPr>
+    </w:lvl>
+    <w:lvl w:ilvl="7" w:tentative="1">
+      <w:start w:val="1"/>
+      <w:numFmt w:val="bullet"/>
+      <w:lvlText w:val=""/>
+      <w:lvlJc w:val="left"/>
+      <w:pPr>
+        <w:tabs>
+          <w:tab w:val="num" w:pos="5760"/>
+        </w:tabs>
+        <w:ind w:left="5760" w:hanging="360"/>
+      </w:pPr>
+      <w:rPr>
+        <w:rFonts w:ascii="Symbol" w:hAnsi="Symbol" w:hint="default"/>
+        <w:sz w:val="20"/>
+      </w:rPr>
+    </w:lvl>
+    <w:lvl w:ilvl="8" w:tentative="1">
+      <w:start w:val="1"/>
+      <w:numFmt w:val="bullet"/>
+      <w:lvlText w:val=""/>
+      <w:lvlJc w:val="left"/>
+      <w:pPr>
+        <w:tabs>
+          <w:tab w:val="num" w:pos="6480"/>
+        </w:tabs>
+        <w:ind w:left="6480" w:hanging="360"/>
+      </w:pPr>
+      <w:rPr>
+        <w:rFonts w:ascii="Symbol" w:hAnsi="Symbol" w:hint="default"/>
+        <w:sz w:val="20"/>
+      </w:rPr>
+    </w:lvl>
+  </w:abstractNum>
+  <w:num w:numId="1" w16cid:durableId="545993667">
+    <w:abstractNumId w:val="10"/>
+  </w:num>
+  <w:num w:numId="2" w16cid:durableId="1073429594">
+    <w:abstractNumId w:val="9"/>
+  </w:num>
+  <w:num w:numId="3" w16cid:durableId="622687813">
+    <w:abstractNumId w:val="1"/>
+  </w:num>
+  <w:num w:numId="4" w16cid:durableId="1634870326">
+    <w:abstractNumId w:val="11"/>
+  </w:num>
+  <w:num w:numId="5" w16cid:durableId="150562449">
+    <w:abstractNumId w:val="7"/>
+  </w:num>
+  <w:num w:numId="6" w16cid:durableId="1176923860">
+    <w:abstractNumId w:val="2"/>
+  </w:num>
+  <w:num w:numId="7" w16cid:durableId="2133622654">
+    <w:abstractNumId w:val="3"/>
+  </w:num>
+  <w:num w:numId="8" w16cid:durableId="1132675689">
+    <w:abstractNumId w:val="6"/>
+  </w:num>
+  <w:num w:numId="9" w16cid:durableId="1936085721">
+    <w:abstractNumId w:val="8"/>
+  </w:num>
+  <w:num w:numId="10" w16cid:durableId="1762481017">
+    <w:abstractNumId w:val="0"/>
+  </w:num>
+  <w:num w:numId="11" w16cid:durableId="1018854913">
+    <w:abstractNumId w:val="4"/>
+  </w:num>
+  <w:num w:numId="12" w16cid:durableId="246236477">
+    <w:abstractNumId w:val="5"/>
+  </w:num>
+</w:numbering>
 </file>
 
 <file path=word/styles.xml><?xml version="1.0" encoding="utf-8"?>
@@ -631,7 +3068,6 @@
   <w:style w:type="character" w:default="1" w:styleId="DefaultParagraphFont">
     <w:name w:val="Default Paragraph Font"/>
     <w:uiPriority w:val="1"/>
-    <w:semiHidden/>
     <w:unhideWhenUsed/>
   </w:style>
   <w:style w:type="table" w:default="1" w:styleId="TableNormal">
@@ -945,6 +3381,25 @@
       <w:spacing w:val="5"/>
     </w:rPr>
   </w:style>
+  <w:style w:type="table" w:styleId="TableGrid">
+    <w:name w:val="Table Grid"/>
+    <w:basedOn w:val="TableNormal"/>
+    <w:uiPriority w:val="39"/>
+    <w:rsid w:val="00173F38"/>
+    <w:pPr>
+      <w:spacing w:after="0" w:line="240" w:lineRule="auto"/>
+    </w:pPr>
+    <w:tblPr>
+      <w:tblBorders>
+        <w:top w:val="single" w:sz="4" w:space="0" w:color="auto"/>
+        <w:left w:val="single" w:sz="4" w:space="0" w:color="auto"/>
+        <w:bottom w:val="single" w:sz="4" w:space="0" w:color="auto"/>
+        <w:right w:val="single" w:sz="4" w:space="0" w:color="auto"/>
+        <w:insideH w:val="single" w:sz="4" w:space="0" w:color="auto"/>
+        <w:insideV w:val="single" w:sz="4" w:space="0" w:color="auto"/>
+      </w:tblBorders>
+    </w:tblPr>
+  </w:style>
 </w:styles>
 </file>
 

</xml_diff>

<commit_message>
Tutorial 3 complete/Tutorial 2 aproaching completion
</commit_message>
<xml_diff>
--- a/Other/Glossary.docx
+++ b/Other/Glossary.docx
@@ -4,10 +4,9 @@
   <w:body>
     <w:p>
       <w:r>
-        <w:t>VS Code</w:t>
+        <w:t>https://tailwindcss.com/docs/display</w:t>
       </w:r>
     </w:p>
-    <w:p/>
     <w:p>
       <w:proofErr w:type="spellStart"/>
       <w:r>
@@ -462,7 +461,6 @@
           </w:tcPr>
           <w:p>
             <w:r>
-              <w:lastRenderedPageBreak/>
               <w:t>flex-wrap</w:t>
             </w:r>
           </w:p>
@@ -546,6 +544,7 @@
                 <w:b/>
                 <w:bCs/>
               </w:rPr>
+              <w:lastRenderedPageBreak/>
               <w:t>nowrap</w:t>
             </w:r>
             <w:proofErr w:type="spellEnd"/>
@@ -563,6 +562,7 @@
           </w:tcPr>
           <w:p>
             <w:r>
+              <w:lastRenderedPageBreak/>
               <w:t>G</w:t>
             </w:r>
             <w:r>
@@ -3068,6 +3068,7 @@
   <w:style w:type="character" w:default="1" w:styleId="DefaultParagraphFont">
     <w:name w:val="Default Paragraph Font"/>
     <w:uiPriority w:val="1"/>
+    <w:semiHidden/>
     <w:unhideWhenUsed/>
   </w:style>
   <w:style w:type="table" w:default="1" w:styleId="TableNormal">

</xml_diff>